<commit_message>
Cambios ejercicio 3 bibliografia
</commit_message>
<xml_diff>
--- a/00_PRACTICAS/101CMS/101CMS.docx
+++ b/00_PRACTICAS/101CMS/101CMS.docx
@@ -102,7 +102,7 @@
               </w:rPr>
               <w:t>Ejercicio 3</w:t>
               <w:tab/>
-              <w:t>1</w:t>
+              <w:t>2</w:t>
             </w:r>
           </w:hyperlink>
         </w:p>
@@ -123,7 +123,7 @@
               </w:rPr>
               <w:t>Conclusiones</w:t>
               <w:tab/>
-              <w:t>1</w:t>
+              <w:t>2</w:t>
             </w:r>
           </w:hyperlink>
         </w:p>
@@ -144,7 +144,7 @@
               </w:rPr>
               <w:t>Bibliografía y Fuentes consultadas</w:t>
               <w:tab/>
-              <w:t>1</w:t>
+              <w:t>2</w:t>
             </w:r>
           </w:hyperlink>
           <w:r>
@@ -1379,15 +1379,13 @@
       <w:pPr>
         <w:pStyle w:val="ListParagraph"/>
         <w:numPr>
-          <w:ilvl w:val="1"/>
-          <w:numId w:val="1"/>
+          <w:ilvl w:val="0"/>
+          <w:numId w:val="0"/>
         </w:numPr>
-        <w:rPr/>
-      </w:pPr>
-      <w:r>
+        <w:ind w:left="720" w:hanging="0"/>
         <w:rPr>
           <w:rStyle w:val="EnlacedeInternet"/>
-          <w:rFonts w:eastAsia="Calibri" w:cs="Times New Roman"/>
+          <w:rFonts w:ascii="Calibri" w:hAnsi="Calibri" w:eastAsia="Calibri" w:cs="Times New Roman" w:asciiTheme="minorHAnsi" w:hAnsiTheme="minorHAnsi"/>
           <w:color w:val="auto"/>
           <w:kern w:val="0"/>
           <w:sz w:val="24"/>
@@ -1395,7 +1393,9 @@
           <w:u w:val="none"/>
           <w:lang w:val="es-ES" w:eastAsia="en-US" w:bidi="ar-SA"/>
         </w:rPr>
-        <w:t>fdjghfd</w:t>
+      </w:pPr>
+      <w:r>
+        <w:rPr/>
       </w:r>
     </w:p>
     <w:p>
@@ -1405,6 +1405,31 @@
           <w:ilvl w:val="1"/>
           <w:numId w:val="1"/>
         </w:numPr>
+        <w:rPr/>
+      </w:pPr>
+      <w:hyperlink r:id="rId11">
+        <w:r>
+          <w:rPr>
+            <w:rStyle w:val="EnlacedeInternet"/>
+            <w:rFonts w:eastAsia="Calibri" w:cs="Times New Roman"/>
+            <w:color w:val="auto"/>
+            <w:kern w:val="0"/>
+            <w:sz w:val="24"/>
+            <w:szCs w:val="24"/>
+            <w:u w:val="none"/>
+            <w:lang w:val="es-ES" w:eastAsia="en-US" w:bidi="ar-SA"/>
+          </w:rPr>
+          <w:t>Variables globales</w:t>
+        </w:r>
+      </w:hyperlink>
+    </w:p>
+    <w:p>
+      <w:pPr>
+        <w:pStyle w:val="ListParagraph"/>
+        <w:numPr>
+          <w:ilvl w:val="1"/>
+          <w:numId w:val="1"/>
+        </w:numPr>
         <w:rPr>
           <w:rStyle w:val="EnlacedeInternet"/>
           <w:rFonts w:ascii="Calibri" w:hAnsi="Calibri" w:eastAsia="Calibri" w:cs="Times New Roman" w:asciiTheme="minorHAnsi" w:hAnsiTheme="minorHAnsi"/>
@@ -1452,8 +1477,8 @@
       </w:r>
     </w:p>
     <w:sectPr>
-      <w:headerReference w:type="default" r:id="rId11"/>
-      <w:footerReference w:type="default" r:id="rId12"/>
+      <w:headerReference w:type="default" r:id="rId12"/>
+      <w:footerReference w:type="default" r:id="rId13"/>
       <w:type w:val="nextPage"/>
       <w:pgSz w:w="11906" w:h="16838"/>
       <w:pgMar w:left="1701" w:right="1701" w:gutter="0" w:header="708" w:top="1292" w:footer="708" w:bottom="1417"/>

</xml_diff>

<commit_message>
Terminado ejercicio 101CMS.doc y ejemplo
</commit_message>
<xml_diff>
--- a/00_PRACTICAS/101CMS/101CMS.docx
+++ b/00_PRACTICAS/101CMS/101CMS.docx
@@ -24,10 +24,11 @@
             <w:pStyle w:val="Ttulodelsumario"/>
             <w:spacing w:lineRule="auto" w:line="259" w:before="240" w:after="0"/>
             <w:rPr>
-              <w:rFonts w:eastAsia="" w:cs="" w:cstheme="majorBidi" w:eastAsiaTheme="majorEastAsia"/>
+              <w:rFonts w:eastAsia="" w:cs="宋体" w:cstheme="majorBidi" w:eastAsiaTheme="majorEastAsia"/>
+              <w:b w:val="false"/>
               <w:b w:val="false"/>
               <w:bCs w:val="false"/>
-              <w:color w:val="2E74B5" w:themeColor="accent1" w:themeShade="bf"/>
+              <w:color w:val="2E75B6" w:themeColor="accent1" w:themeShade="bf"/>
               <w:sz w:val="32"/>
               <w:szCs w:val="32"/>
               <w:lang w:eastAsia="es-ES"/>
@@ -35,15 +36,26 @@
           </w:pPr>
           <w:r>
             <w:rPr>
-              <w:rFonts w:eastAsia="" w:cs="" w:cstheme="majorBidi" w:eastAsiaTheme="majorEastAsia"/>
-              <w:b w:val="false"/>
-              <w:bCs w:val="false"/>
-              <w:color w:val="2E74B5" w:themeColor="accent1" w:themeShade="bf"/>
+              <w:rFonts w:eastAsia="" w:cs="宋体" w:cstheme="majorBidi" w:eastAsiaTheme="majorEastAsia"/>
+              <w:b/>
+              <w:bCs/>
+              <w:color w:val="548235" w:themeShade="bf"/>
               <w:sz w:val="32"/>
               <w:szCs w:val="32"/>
               <w:lang w:eastAsia="es-ES"/>
             </w:rPr>
             <w:t>Tabla de contenido</w:t>
+          </w:r>
+          <w:r>
+            <w:rPr>
+              <w:rFonts w:eastAsia="" w:cs="宋体" w:cstheme="majorBidi" w:eastAsiaTheme="majorEastAsia"/>
+              <w:b w:val="false"/>
+              <w:bCs w:val="false"/>
+              <w:color w:val="2E75B6" w:themeColor="accent1" w:themeShade="bf"/>
+              <w:sz w:val="32"/>
+              <w:szCs w:val="32"/>
+              <w:lang w:eastAsia="es-ES"/>
+            </w:rPr>
             <w:br/>
           </w:r>
         </w:p>
@@ -123,7 +135,7 @@
               </w:rPr>
               <w:t>Conclusiones</w:t>
               <w:tab/>
-              <w:t>2</w:t>
+              <w:t>3</w:t>
             </w:r>
           </w:hyperlink>
         </w:p>
@@ -144,7 +156,7 @@
               </w:rPr>
               <w:t>Bibliografía y Fuentes consultadas</w:t>
               <w:tab/>
-              <w:t>2</w:t>
+              <w:t>3</w:t>
             </w:r>
           </w:hyperlink>
           <w:r>
@@ -162,8 +174,8 @@
         <w:rPr/>
       </w:pPr>
       <w:bookmarkStart w:id="0" w:name="__RefHeading___Toc281_301291668"/>
-      <w:bookmarkStart w:id="1" w:name="_Toc467437679"/>
-      <w:bookmarkStart w:id="2" w:name="_Toc467440243"/>
+      <w:bookmarkStart w:id="1" w:name="_Toc467440243"/>
+      <w:bookmarkStart w:id="2" w:name="_Toc467437679"/>
       <w:bookmarkEnd w:id="0"/>
       <w:r>
         <w:rPr/>
@@ -267,37 +279,8 @@
           <w:sz w:val="24"/>
           <w:szCs w:val="24"/>
         </w:rPr>
-        <w:t xml:space="preserve"> se encarga de representar para el usuario (el cliente) una página web de manera visual, valiéndose tanto del HTML (lenguaje marcado para dar estructura), CSS (formateo y estilo de la información que se presenta )  como de los demás recursos que incorpore la web.</w:t>
-      </w:r>
-    </w:p>
-    <w:p>
-      <w:pPr>
-        <w:pStyle w:val="Normal"/>
-        <w:jc w:val="both"/>
-        <w:rPr>
-          <w:rFonts w:ascii="Calibri" w:hAnsi="Calibri" w:cs="LiberationSerif" w:asciiTheme="minorHAnsi" w:hAnsiTheme="minorHAnsi"/>
-          <w:sz w:val="24"/>
-          <w:szCs w:val="24"/>
-        </w:rPr>
-      </w:pPr>
-      <w:r>
-        <w:rPr>
-          <w:rFonts w:cs="LiberationSerif"/>
-          <w:sz w:val="24"/>
-          <w:szCs w:val="24"/>
-        </w:rPr>
-      </w:r>
-    </w:p>
-    <w:p>
-      <w:pPr>
-        <w:pStyle w:val="Normal"/>
-        <w:jc w:val="both"/>
-        <w:rPr>
-          <w:rFonts w:ascii="Calibri" w:hAnsi="Calibri" w:cs="LiberationSerif" w:asciiTheme="minorHAnsi" w:hAnsiTheme="minorHAnsi"/>
-          <w:sz w:val="24"/>
-          <w:szCs w:val="24"/>
-        </w:rPr>
-      </w:pPr>
+        <w:t xml:space="preserve"> se encarga de representar para el usuario (el cliente) una página web de manera visual, valiéndose tanto del HTML (lenguaje marcado para dar estructura), CSS (formateo y estilo de la información que se presenta )  como de los demás recursos que incorpore la web </w:t>
+      </w:r>
       <w:r>
         <w:rPr>
           <w:rFonts w:cs="LiberationSerif"/>
@@ -306,6 +289,55 @@
           <w:sz w:val="24"/>
           <w:szCs w:val="24"/>
         </w:rPr>
+        <w:t>(DOM, XML … )</w:t>
+      </w:r>
+      <w:r>
+        <w:rPr>
+          <w:rFonts w:cs="LiberationSerif"/>
+          <w:b w:val="false"/>
+          <w:bCs w:val="false"/>
+          <w:sz w:val="24"/>
+          <w:szCs w:val="24"/>
+        </w:rPr>
+        <w:t>.</w:t>
+      </w:r>
+    </w:p>
+    <w:p>
+      <w:pPr>
+        <w:pStyle w:val="Normal"/>
+        <w:jc w:val="both"/>
+        <w:rPr>
+          <w:rFonts w:ascii="Calibri" w:hAnsi="Calibri" w:cs="LiberationSerif" w:asciiTheme="minorHAnsi" w:hAnsiTheme="minorHAnsi"/>
+          <w:sz w:val="24"/>
+          <w:szCs w:val="24"/>
+        </w:rPr>
+      </w:pPr>
+      <w:r>
+        <w:rPr>
+          <w:rFonts w:cs="LiberationSerif"/>
+          <w:sz w:val="24"/>
+          <w:szCs w:val="24"/>
+        </w:rPr>
+      </w:r>
+    </w:p>
+    <w:p>
+      <w:pPr>
+        <w:pStyle w:val="Normal"/>
+        <w:jc w:val="both"/>
+        <w:rPr>
+          <w:rFonts w:ascii="Calibri" w:hAnsi="Calibri" w:cs="LiberationSerif" w:asciiTheme="minorHAnsi" w:hAnsiTheme="minorHAnsi"/>
+          <w:sz w:val="24"/>
+          <w:szCs w:val="24"/>
+        </w:rPr>
+      </w:pPr>
+      <w:r>
+        <w:rPr>
+          <w:rFonts w:cs="LiberationSerif"/>
+          <w:b w:val="false"/>
+          <w:bCs w:val="false"/>
+          <w:sz w:val="24"/>
+          <w:szCs w:val="24"/>
+        </w:rPr>
         <w:t>Cada cliente utiliza un motor de renderizado distinto, siendo los más utilizados en el mercado actualmente los siguientes:</w:t>
       </w:r>
     </w:p>
@@ -350,7 +382,7 @@
         <w:pStyle w:val="Normal"/>
         <w:numPr>
           <w:ilvl w:val="0"/>
-          <w:numId w:val="3"/>
+          <w:numId w:val="1"/>
         </w:numPr>
         <w:jc w:val="both"/>
         <w:rPr>
@@ -736,7 +768,7 @@
         <w:pStyle w:val="Normal"/>
         <w:numPr>
           <w:ilvl w:val="0"/>
-          <w:numId w:val="3"/>
+          <w:numId w:val="1"/>
         </w:numPr>
         <w:jc w:val="both"/>
         <w:rPr>
@@ -798,7 +830,7 @@
         <w:pStyle w:val="Normal"/>
         <w:numPr>
           <w:ilvl w:val="0"/>
-          <w:numId w:val="3"/>
+          <w:numId w:val="1"/>
         </w:numPr>
         <w:jc w:val="both"/>
         <w:rPr>
@@ -825,6 +857,34 @@
           <w:szCs w:val="24"/>
         </w:rPr>
         <w:t xml:space="preserve"> : de software libre desde 2005, basado en el motor de renderizado KHTML (creado para el navegador Konqueror). </w:t>
+      </w:r>
+    </w:p>
+    <w:p>
+      <w:pPr>
+        <w:pStyle w:val="Normal"/>
+        <w:jc w:val="both"/>
+        <w:rPr>
+          <w:rFonts w:ascii="Calibri" w:hAnsi="Calibri" w:cs="LiberationSerif" w:asciiTheme="minorHAnsi" w:hAnsiTheme="minorHAnsi"/>
+          <w:sz w:val="24"/>
+          <w:szCs w:val="24"/>
+        </w:rPr>
+      </w:pPr>
+      <w:r>
+        <w:rPr/>
+      </w:r>
+    </w:p>
+    <w:p>
+      <w:pPr>
+        <w:pStyle w:val="Normal"/>
+        <w:jc w:val="both"/>
+        <w:rPr>
+          <w:rFonts w:ascii="Calibri" w:hAnsi="Calibri" w:cs="LiberationSerif" w:asciiTheme="minorHAnsi" w:hAnsiTheme="minorHAnsi"/>
+          <w:sz w:val="24"/>
+          <w:szCs w:val="24"/>
+        </w:rPr>
+      </w:pPr>
+      <w:r>
+        <w:rPr/>
       </w:r>
     </w:p>
     <w:p>
@@ -844,11 +904,7 @@
       <w:bookmarkEnd w:id="5"/>
       <w:r>
         <w:rPr/>
-        <w:t xml:space="preserve">jercicio </w:t>
-      </w:r>
-      <w:r>
-        <w:rPr/>
-        <w:t>3</w:t>
+        <w:t>jercicio 3</w:t>
       </w:r>
     </w:p>
     <w:p>
@@ -871,9 +927,10 @@
       </w:pPr>
       <w:r>
         <w:rPr>
-          <w:rFonts w:cs="LiberationSerif"/>
-          <w:sz w:val="24"/>
-          <w:szCs w:val="24"/>
+          <w:rFonts w:eastAsia="Calibri"/>
+          <w:color w:val="auto"/>
+          <w:kern w:val="0"/>
+          <w:lang w:val="es-ES" w:eastAsia="en-US" w:bidi="ar-SA"/>
         </w:rPr>
       </w:r>
     </w:p>
@@ -916,9 +973,10 @@
       </w:pPr>
       <w:r>
         <w:rPr>
-          <w:rFonts w:cs="LiberationSerif"/>
-          <w:sz w:val="24"/>
-          <w:szCs w:val="24"/>
+          <w:rFonts w:eastAsia="Calibri"/>
+          <w:color w:val="auto"/>
+          <w:kern w:val="0"/>
+          <w:lang w:val="es-ES" w:eastAsia="en-US" w:bidi="ar-SA"/>
         </w:rPr>
       </w:r>
     </w:p>
@@ -932,15 +990,69 @@
           <w:rFonts w:eastAsia="Calibri"/>
           <w:color w:val="auto"/>
           <w:kern w:val="0"/>
-          <w:lang w:val="es-ES" w:eastAsia="en-US" w:bidi="ar-SA"/>
-        </w:rPr>
-      </w:pPr>
-      <w:r>
-        <w:rPr>
-          <w:rFonts w:cs="LiberationSerif"/>
-          <w:sz w:val="24"/>
-          <w:szCs w:val="24"/>
-        </w:rPr>
+          <w:sz w:val="24"/>
+          <w:szCs w:val="24"/>
+          <w:lang w:val="es-ES" w:eastAsia="en-US" w:bidi="ar-SA"/>
+        </w:rPr>
+      </w:pPr>
+      <w:r>
+        <w:rPr>
+          <w:rFonts w:eastAsia="Calibri"/>
+          <w:color w:val="auto"/>
+          <w:kern w:val="0"/>
+          <w:sz w:val="24"/>
+          <w:szCs w:val="24"/>
+          <w:lang w:val="es-ES" w:eastAsia="en-US" w:bidi="ar-SA"/>
+        </w:rPr>
+        <w:t xml:space="preserve">En JavaScript las variables pueden declararse como </w:t>
+      </w:r>
+      <w:r>
+        <w:rPr>
+          <w:rFonts w:eastAsia="Calibri"/>
+          <w:b/>
+          <w:bCs/>
+          <w:color w:val="auto"/>
+          <w:kern w:val="0"/>
+          <w:sz w:val="24"/>
+          <w:szCs w:val="24"/>
+          <w:lang w:val="es-ES" w:eastAsia="en-US" w:bidi="ar-SA"/>
+        </w:rPr>
+        <w:t>var</w:t>
+      </w:r>
+      <w:r>
+        <w:rPr>
+          <w:rFonts w:eastAsia="Calibri"/>
+          <w:color w:val="auto"/>
+          <w:kern w:val="0"/>
+          <w:sz w:val="24"/>
+          <w:szCs w:val="24"/>
+          <w:lang w:val="es-ES" w:eastAsia="en-US" w:bidi="ar-SA"/>
+        </w:rPr>
+        <w:t xml:space="preserve"> o </w:t>
+      </w:r>
+      <w:r>
+        <w:rPr>
+          <w:rFonts w:eastAsia="Calibri"/>
+          <w:b/>
+          <w:bCs/>
+          <w:color w:val="auto"/>
+          <w:kern w:val="0"/>
+          <w:sz w:val="24"/>
+          <w:szCs w:val="24"/>
+          <w:lang w:val="es-ES" w:eastAsia="en-US" w:bidi="ar-SA"/>
+        </w:rPr>
+        <w:t>let</w:t>
+      </w:r>
+      <w:r>
+        <w:rPr>
+          <w:rFonts w:eastAsia="Calibri"/>
+          <w:color w:val="auto"/>
+          <w:kern w:val="0"/>
+          <w:sz w:val="24"/>
+          <w:szCs w:val="24"/>
+          <w:lang w:val="es-ES" w:eastAsia="en-US" w:bidi="ar-SA"/>
+        </w:rPr>
+        <w:t>, pero es posible declarar una variable sin una de estas palabras delante, aunque será tratada como var. Esta conversión al no poner el tipo de variable hace que esta sea global.</w:t>
       </w:r>
     </w:p>
     <w:p>
@@ -953,14 +1065,871 @@
           <w:rFonts w:eastAsia="Calibri"/>
           <w:color w:val="auto"/>
           <w:kern w:val="0"/>
-          <w:lang w:val="es-ES" w:eastAsia="en-US" w:bidi="ar-SA"/>
-        </w:rPr>
-      </w:pPr>
-      <w:r>
-        <w:rPr>
-          <w:rFonts w:cs="LiberationSerif"/>
-          <w:sz w:val="24"/>
-          <w:szCs w:val="24"/>
+          <w:sz w:val="24"/>
+          <w:szCs w:val="24"/>
+          <w:lang w:val="es-ES" w:eastAsia="en-US" w:bidi="ar-SA"/>
+        </w:rPr>
+      </w:pPr>
+      <w:r>
+        <w:rPr>
+          <w:rFonts w:eastAsia="Calibri"/>
+          <w:color w:val="auto"/>
+          <w:kern w:val="0"/>
+          <w:sz w:val="24"/>
+          <w:szCs w:val="24"/>
+          <w:lang w:val="es-ES" w:eastAsia="en-US" w:bidi="ar-SA"/>
+        </w:rPr>
+      </w:r>
+    </w:p>
+    <w:p>
+      <w:pPr>
+        <w:pStyle w:val="Normal"/>
+        <w:spacing w:lineRule="auto" w:line="240" w:before="0" w:after="0"/>
+        <w:contextualSpacing/>
+        <w:jc w:val="left"/>
+        <w:rPr>
+          <w:rFonts w:eastAsia="Calibri"/>
+          <w:color w:val="auto"/>
+          <w:kern w:val="0"/>
+          <w:sz w:val="24"/>
+          <w:szCs w:val="24"/>
+          <w:lang w:val="es-ES" w:eastAsia="en-US" w:bidi="ar-SA"/>
+        </w:rPr>
+      </w:pPr>
+      <w:r>
+        <w:rPr>
+          <w:rFonts w:eastAsia="Calibri"/>
+          <w:color w:val="auto"/>
+          <w:kern w:val="0"/>
+          <w:sz w:val="24"/>
+          <w:szCs w:val="24"/>
+          <w:lang w:val="es-ES" w:eastAsia="en-US" w:bidi="ar-SA"/>
+        </w:rPr>
+      </w:r>
+    </w:p>
+    <w:p>
+      <w:pPr>
+        <w:pStyle w:val="Normal"/>
+        <w:spacing w:lineRule="auto" w:line="240" w:before="0" w:after="0"/>
+        <w:contextualSpacing/>
+        <w:jc w:val="left"/>
+        <w:rPr>
+          <w:rFonts w:eastAsia="Calibri"/>
+          <w:color w:val="auto"/>
+          <w:kern w:val="0"/>
+          <w:sz w:val="24"/>
+          <w:szCs w:val="24"/>
+          <w:lang w:val="es-ES" w:eastAsia="en-US" w:bidi="ar-SA"/>
+        </w:rPr>
+      </w:pPr>
+      <w:r>
+        <w:rPr>
+          <w:rFonts w:eastAsia="Calibri"/>
+          <w:color w:val="auto"/>
+          <w:kern w:val="0"/>
+          <w:sz w:val="24"/>
+          <w:szCs w:val="24"/>
+          <w:lang w:val="es-ES" w:eastAsia="en-US" w:bidi="ar-SA"/>
+        </w:rPr>
+        <w:drawing>
+          <wp:anchor behindDoc="0" distT="0" distB="0" distL="0" distR="0" simplePos="0" locked="0" layoutInCell="0" allowOverlap="1" relativeHeight="3">
+            <wp:simplePos x="0" y="0"/>
+            <wp:positionH relativeFrom="column">
+              <wp:align>center</wp:align>
+            </wp:positionH>
+            <wp:positionV relativeFrom="paragraph">
+              <wp:posOffset>41910</wp:posOffset>
+            </wp:positionV>
+            <wp:extent cx="4183380" cy="2773680"/>
+            <wp:effectExtent l="0" t="0" r="0" b="0"/>
+            <wp:wrapSquare wrapText="largest"/>
+            <wp:docPr id="2" name="Imagen2" descr=""/>
+            <wp:cNvGraphicFramePr>
+              <a:graphicFrameLocks xmlns:a="http://schemas.openxmlformats.org/drawingml/2006/main" noChangeAspect="1"/>
+            </wp:cNvGraphicFramePr>
+            <a:graphic xmlns:a="http://schemas.openxmlformats.org/drawingml/2006/main">
+              <a:graphicData uri="http://schemas.openxmlformats.org/drawingml/2006/picture">
+                <pic:pic xmlns:pic="http://schemas.openxmlformats.org/drawingml/2006/picture">
+                  <pic:nvPicPr>
+                    <pic:cNvPr id="2" name="Imagen2" descr=""/>
+                    <pic:cNvPicPr>
+                      <a:picLocks noChangeAspect="1" noChangeArrowheads="1"/>
+                    </pic:cNvPicPr>
+                  </pic:nvPicPr>
+                  <pic:blipFill>
+                    <a:blip r:embed="rId3"/>
+                    <a:srcRect l="-161" t="-243" r="-161" b="-243"/>
+                    <a:stretch>
+                      <a:fillRect/>
+                    </a:stretch>
+                  </pic:blipFill>
+                  <pic:spPr bwMode="auto">
+                    <a:xfrm>
+                      <a:off x="0" y="0"/>
+                      <a:ext cx="4183380" cy="2773680"/>
+                    </a:xfrm>
+                    <a:prstGeom prst="rect">
+                      <a:avLst/>
+                    </a:prstGeom>
+                    <a:ln w="635">
+                      <a:solidFill>
+                        <a:srgbClr val="548235"/>
+                      </a:solidFill>
+                    </a:ln>
+                  </pic:spPr>
+                </pic:pic>
+              </a:graphicData>
+            </a:graphic>
+          </wp:anchor>
+        </w:drawing>
+      </w:r>
+    </w:p>
+    <w:p>
+      <w:pPr>
+        <w:pStyle w:val="Normal"/>
+        <w:spacing w:lineRule="auto" w:line="240" w:before="0" w:after="0"/>
+        <w:contextualSpacing/>
+        <w:jc w:val="left"/>
+        <w:rPr>
+          <w:rFonts w:eastAsia="Calibri"/>
+          <w:color w:val="auto"/>
+          <w:kern w:val="0"/>
+          <w:sz w:val="24"/>
+          <w:szCs w:val="24"/>
+          <w:lang w:val="es-ES" w:eastAsia="en-US" w:bidi="ar-SA"/>
+        </w:rPr>
+      </w:pPr>
+      <w:r>
+        <w:rPr>
+          <w:rFonts w:eastAsia="Calibri"/>
+          <w:color w:val="auto"/>
+          <w:kern w:val="0"/>
+          <w:sz w:val="24"/>
+          <w:szCs w:val="24"/>
+          <w:lang w:val="es-ES" w:eastAsia="en-US" w:bidi="ar-SA"/>
+        </w:rPr>
+      </w:r>
+    </w:p>
+    <w:p>
+      <w:pPr>
+        <w:pStyle w:val="Normal"/>
+        <w:spacing w:lineRule="auto" w:line="240" w:before="0" w:after="0"/>
+        <w:contextualSpacing/>
+        <w:jc w:val="left"/>
+        <w:rPr>
+          <w:rFonts w:eastAsia="Calibri"/>
+          <w:color w:val="auto"/>
+          <w:kern w:val="0"/>
+          <w:sz w:val="24"/>
+          <w:szCs w:val="24"/>
+          <w:lang w:val="es-ES" w:eastAsia="en-US" w:bidi="ar-SA"/>
+        </w:rPr>
+      </w:pPr>
+      <w:r>
+        <w:rPr>
+          <w:rFonts w:eastAsia="Calibri"/>
+          <w:color w:val="auto"/>
+          <w:kern w:val="0"/>
+          <w:sz w:val="24"/>
+          <w:szCs w:val="24"/>
+          <w:lang w:val="es-ES" w:eastAsia="en-US" w:bidi="ar-SA"/>
+        </w:rPr>
+      </w:r>
+    </w:p>
+    <w:p>
+      <w:pPr>
+        <w:pStyle w:val="Normal"/>
+        <w:spacing w:lineRule="auto" w:line="240" w:before="0" w:after="0"/>
+        <w:contextualSpacing/>
+        <w:jc w:val="left"/>
+        <w:rPr>
+          <w:rFonts w:eastAsia="Calibri"/>
+          <w:color w:val="auto"/>
+          <w:kern w:val="0"/>
+          <w:sz w:val="24"/>
+          <w:szCs w:val="24"/>
+          <w:lang w:val="es-ES" w:eastAsia="en-US" w:bidi="ar-SA"/>
+        </w:rPr>
+      </w:pPr>
+      <w:r>
+        <w:rPr>
+          <w:rFonts w:eastAsia="Calibri"/>
+          <w:color w:val="auto"/>
+          <w:kern w:val="0"/>
+          <w:sz w:val="24"/>
+          <w:szCs w:val="24"/>
+          <w:lang w:val="es-ES" w:eastAsia="en-US" w:bidi="ar-SA"/>
+        </w:rPr>
+      </w:r>
+    </w:p>
+    <w:p>
+      <w:pPr>
+        <w:pStyle w:val="Normal"/>
+        <w:spacing w:lineRule="auto" w:line="240" w:before="0" w:after="0"/>
+        <w:contextualSpacing/>
+        <w:jc w:val="left"/>
+        <w:rPr>
+          <w:rFonts w:eastAsia="Calibri"/>
+          <w:color w:val="auto"/>
+          <w:kern w:val="0"/>
+          <w:sz w:val="24"/>
+          <w:szCs w:val="24"/>
+          <w:lang w:val="es-ES" w:eastAsia="en-US" w:bidi="ar-SA"/>
+        </w:rPr>
+      </w:pPr>
+      <w:r>
+        <w:rPr>
+          <w:rFonts w:eastAsia="Calibri"/>
+          <w:color w:val="auto"/>
+          <w:kern w:val="0"/>
+          <w:sz w:val="24"/>
+          <w:szCs w:val="24"/>
+          <w:lang w:val="es-ES" w:eastAsia="en-US" w:bidi="ar-SA"/>
+        </w:rPr>
+      </w:r>
+    </w:p>
+    <w:p>
+      <w:pPr>
+        <w:pStyle w:val="Normal"/>
+        <w:spacing w:lineRule="auto" w:line="240" w:before="0" w:after="0"/>
+        <w:contextualSpacing/>
+        <w:jc w:val="left"/>
+        <w:rPr>
+          <w:rFonts w:eastAsia="Calibri"/>
+          <w:color w:val="auto"/>
+          <w:kern w:val="0"/>
+          <w:sz w:val="24"/>
+          <w:szCs w:val="24"/>
+          <w:lang w:val="es-ES" w:eastAsia="en-US" w:bidi="ar-SA"/>
+        </w:rPr>
+      </w:pPr>
+      <w:r>
+        <w:rPr>
+          <w:rFonts w:eastAsia="Calibri"/>
+          <w:color w:val="auto"/>
+          <w:kern w:val="0"/>
+          <w:sz w:val="24"/>
+          <w:szCs w:val="24"/>
+          <w:lang w:val="es-ES" w:eastAsia="en-US" w:bidi="ar-SA"/>
+        </w:rPr>
+      </w:r>
+    </w:p>
+    <w:p>
+      <w:pPr>
+        <w:pStyle w:val="Normal"/>
+        <w:spacing w:lineRule="auto" w:line="240" w:before="0" w:after="0"/>
+        <w:contextualSpacing/>
+        <w:jc w:val="left"/>
+        <w:rPr>
+          <w:rFonts w:eastAsia="Calibri"/>
+          <w:color w:val="auto"/>
+          <w:kern w:val="0"/>
+          <w:sz w:val="24"/>
+          <w:szCs w:val="24"/>
+          <w:lang w:val="es-ES" w:eastAsia="en-US" w:bidi="ar-SA"/>
+        </w:rPr>
+      </w:pPr>
+      <w:r>
+        <w:rPr>
+          <w:rFonts w:eastAsia="Calibri"/>
+          <w:color w:val="auto"/>
+          <w:kern w:val="0"/>
+          <w:sz w:val="24"/>
+          <w:szCs w:val="24"/>
+          <w:lang w:val="es-ES" w:eastAsia="en-US" w:bidi="ar-SA"/>
+        </w:rPr>
+      </w:r>
+    </w:p>
+    <w:p>
+      <w:pPr>
+        <w:pStyle w:val="Normal"/>
+        <w:spacing w:lineRule="auto" w:line="240" w:before="0" w:after="0"/>
+        <w:contextualSpacing/>
+        <w:jc w:val="left"/>
+        <w:rPr>
+          <w:rFonts w:eastAsia="Calibri"/>
+          <w:color w:val="auto"/>
+          <w:kern w:val="0"/>
+          <w:sz w:val="24"/>
+          <w:szCs w:val="24"/>
+          <w:lang w:val="es-ES" w:eastAsia="en-US" w:bidi="ar-SA"/>
+        </w:rPr>
+      </w:pPr>
+      <w:r>
+        <w:rPr>
+          <w:rFonts w:eastAsia="Calibri"/>
+          <w:color w:val="auto"/>
+          <w:kern w:val="0"/>
+          <w:sz w:val="24"/>
+          <w:szCs w:val="24"/>
+          <w:lang w:val="es-ES" w:eastAsia="en-US" w:bidi="ar-SA"/>
+        </w:rPr>
+      </w:r>
+    </w:p>
+    <w:p>
+      <w:pPr>
+        <w:pStyle w:val="Normal"/>
+        <w:spacing w:lineRule="auto" w:line="240" w:before="0" w:after="0"/>
+        <w:contextualSpacing/>
+        <w:jc w:val="left"/>
+        <w:rPr>
+          <w:rFonts w:eastAsia="Calibri"/>
+          <w:color w:val="auto"/>
+          <w:kern w:val="0"/>
+          <w:sz w:val="24"/>
+          <w:szCs w:val="24"/>
+          <w:lang w:val="es-ES" w:eastAsia="en-US" w:bidi="ar-SA"/>
+        </w:rPr>
+      </w:pPr>
+      <w:r>
+        <w:rPr>
+          <w:rFonts w:eastAsia="Calibri"/>
+          <w:color w:val="auto"/>
+          <w:kern w:val="0"/>
+          <w:sz w:val="24"/>
+          <w:szCs w:val="24"/>
+          <w:lang w:val="es-ES" w:eastAsia="en-US" w:bidi="ar-SA"/>
+        </w:rPr>
+      </w:r>
+    </w:p>
+    <w:p>
+      <w:pPr>
+        <w:pStyle w:val="Normal"/>
+        <w:spacing w:lineRule="auto" w:line="240" w:before="0" w:after="0"/>
+        <w:contextualSpacing/>
+        <w:jc w:val="left"/>
+        <w:rPr>
+          <w:rFonts w:eastAsia="Calibri"/>
+          <w:color w:val="auto"/>
+          <w:kern w:val="0"/>
+          <w:sz w:val="24"/>
+          <w:szCs w:val="24"/>
+          <w:lang w:val="es-ES" w:eastAsia="en-US" w:bidi="ar-SA"/>
+        </w:rPr>
+      </w:pPr>
+      <w:r>
+        <w:rPr>
+          <w:rFonts w:eastAsia="Calibri"/>
+          <w:color w:val="auto"/>
+          <w:kern w:val="0"/>
+          <w:sz w:val="24"/>
+          <w:szCs w:val="24"/>
+          <w:lang w:val="es-ES" w:eastAsia="en-US" w:bidi="ar-SA"/>
+        </w:rPr>
+      </w:r>
+    </w:p>
+    <w:p>
+      <w:pPr>
+        <w:pStyle w:val="Normal"/>
+        <w:spacing w:lineRule="auto" w:line="240" w:before="0" w:after="0"/>
+        <w:contextualSpacing/>
+        <w:jc w:val="left"/>
+        <w:rPr>
+          <w:rFonts w:eastAsia="Calibri"/>
+          <w:color w:val="auto"/>
+          <w:kern w:val="0"/>
+          <w:sz w:val="24"/>
+          <w:szCs w:val="24"/>
+          <w:lang w:val="es-ES" w:eastAsia="en-US" w:bidi="ar-SA"/>
+        </w:rPr>
+      </w:pPr>
+      <w:r>
+        <w:rPr>
+          <w:rFonts w:eastAsia="Calibri"/>
+          <w:color w:val="auto"/>
+          <w:kern w:val="0"/>
+          <w:sz w:val="24"/>
+          <w:szCs w:val="24"/>
+          <w:lang w:val="es-ES" w:eastAsia="en-US" w:bidi="ar-SA"/>
+        </w:rPr>
+      </w:r>
+    </w:p>
+    <w:p>
+      <w:pPr>
+        <w:pStyle w:val="Normal"/>
+        <w:spacing w:lineRule="auto" w:line="240" w:before="0" w:after="0"/>
+        <w:contextualSpacing/>
+        <w:jc w:val="left"/>
+        <w:rPr>
+          <w:rFonts w:eastAsia="Calibri"/>
+          <w:color w:val="auto"/>
+          <w:kern w:val="0"/>
+          <w:sz w:val="24"/>
+          <w:szCs w:val="24"/>
+          <w:lang w:val="es-ES" w:eastAsia="en-US" w:bidi="ar-SA"/>
+        </w:rPr>
+      </w:pPr>
+      <w:r>
+        <w:rPr>
+          <w:rFonts w:eastAsia="Calibri"/>
+          <w:color w:val="auto"/>
+          <w:kern w:val="0"/>
+          <w:sz w:val="24"/>
+          <w:szCs w:val="24"/>
+          <w:lang w:val="es-ES" w:eastAsia="en-US" w:bidi="ar-SA"/>
+        </w:rPr>
+      </w:r>
+    </w:p>
+    <w:p>
+      <w:pPr>
+        <w:pStyle w:val="Normal"/>
+        <w:spacing w:lineRule="auto" w:line="240" w:before="0" w:after="0"/>
+        <w:contextualSpacing/>
+        <w:jc w:val="left"/>
+        <w:rPr>
+          <w:rFonts w:eastAsia="Calibri"/>
+          <w:color w:val="auto"/>
+          <w:kern w:val="0"/>
+          <w:sz w:val="24"/>
+          <w:szCs w:val="24"/>
+          <w:lang w:val="es-ES" w:eastAsia="en-US" w:bidi="ar-SA"/>
+        </w:rPr>
+      </w:pPr>
+      <w:r>
+        <w:rPr>
+          <w:rFonts w:eastAsia="Calibri"/>
+          <w:color w:val="auto"/>
+          <w:kern w:val="0"/>
+          <w:sz w:val="24"/>
+          <w:szCs w:val="24"/>
+          <w:lang w:val="es-ES" w:eastAsia="en-US" w:bidi="ar-SA"/>
+        </w:rPr>
+      </w:r>
+    </w:p>
+    <w:p>
+      <w:pPr>
+        <w:pStyle w:val="Normal"/>
+        <w:spacing w:lineRule="auto" w:line="240" w:before="0" w:after="0"/>
+        <w:contextualSpacing/>
+        <w:jc w:val="left"/>
+        <w:rPr>
+          <w:rFonts w:eastAsia="Calibri"/>
+          <w:color w:val="auto"/>
+          <w:kern w:val="0"/>
+          <w:sz w:val="24"/>
+          <w:szCs w:val="24"/>
+          <w:lang w:val="es-ES" w:eastAsia="en-US" w:bidi="ar-SA"/>
+        </w:rPr>
+      </w:pPr>
+      <w:r>
+        <w:rPr>
+          <w:rFonts w:eastAsia="Calibri"/>
+          <w:color w:val="auto"/>
+          <w:kern w:val="0"/>
+          <w:sz w:val="24"/>
+          <w:szCs w:val="24"/>
+          <w:lang w:val="es-ES" w:eastAsia="en-US" w:bidi="ar-SA"/>
+        </w:rPr>
+      </w:r>
+    </w:p>
+    <w:p>
+      <w:pPr>
+        <w:pStyle w:val="Normal"/>
+        <w:spacing w:lineRule="auto" w:line="240" w:before="0" w:after="0"/>
+        <w:contextualSpacing/>
+        <w:jc w:val="left"/>
+        <w:rPr>
+          <w:rFonts w:eastAsia="Calibri"/>
+          <w:color w:val="auto"/>
+          <w:kern w:val="0"/>
+          <w:sz w:val="24"/>
+          <w:szCs w:val="24"/>
+          <w:lang w:val="es-ES" w:eastAsia="en-US" w:bidi="ar-SA"/>
+        </w:rPr>
+      </w:pPr>
+      <w:r>
+        <w:rPr>
+          <w:rFonts w:eastAsia="Calibri"/>
+          <w:color w:val="auto"/>
+          <w:kern w:val="0"/>
+          <w:sz w:val="24"/>
+          <w:szCs w:val="24"/>
+          <w:lang w:val="es-ES" w:eastAsia="en-US" w:bidi="ar-SA"/>
+        </w:rPr>
+      </w:r>
+    </w:p>
+    <w:p>
+      <w:pPr>
+        <w:pStyle w:val="Normal"/>
+        <w:spacing w:lineRule="auto" w:line="240" w:before="0" w:after="0"/>
+        <w:contextualSpacing/>
+        <w:jc w:val="left"/>
+        <w:rPr>
+          <w:rFonts w:eastAsia="Calibri"/>
+          <w:color w:val="auto"/>
+          <w:kern w:val="0"/>
+          <w:sz w:val="24"/>
+          <w:szCs w:val="24"/>
+          <w:lang w:val="es-ES" w:eastAsia="en-US" w:bidi="ar-SA"/>
+        </w:rPr>
+      </w:pPr>
+      <w:r>
+        <w:rPr>
+          <w:rFonts w:eastAsia="Calibri"/>
+          <w:color w:val="auto"/>
+          <w:kern w:val="0"/>
+          <w:sz w:val="24"/>
+          <w:szCs w:val="24"/>
+          <w:lang w:val="es-ES" w:eastAsia="en-US" w:bidi="ar-SA"/>
+        </w:rPr>
+      </w:r>
+    </w:p>
+    <w:p>
+      <w:pPr>
+        <w:pStyle w:val="Normal"/>
+        <w:spacing w:lineRule="auto" w:line="240" w:before="0" w:after="0"/>
+        <w:contextualSpacing/>
+        <w:jc w:val="left"/>
+        <w:rPr>
+          <w:rFonts w:eastAsia="Calibri"/>
+          <w:color w:val="auto"/>
+          <w:kern w:val="0"/>
+          <w:sz w:val="24"/>
+          <w:szCs w:val="24"/>
+          <w:lang w:val="es-ES" w:eastAsia="en-US" w:bidi="ar-SA"/>
+        </w:rPr>
+      </w:pPr>
+      <w:r>
+        <w:rPr>
+          <w:rFonts w:eastAsia="Calibri"/>
+          <w:color w:val="auto"/>
+          <w:kern w:val="0"/>
+          <w:sz w:val="24"/>
+          <w:szCs w:val="24"/>
+          <w:lang w:val="es-ES" w:eastAsia="en-US" w:bidi="ar-SA"/>
+        </w:rPr>
+      </w:r>
+    </w:p>
+    <w:p>
+      <w:pPr>
+        <w:pStyle w:val="Normal"/>
+        <w:spacing w:lineRule="auto" w:line="240" w:before="0" w:after="0"/>
+        <w:contextualSpacing/>
+        <w:jc w:val="left"/>
+        <w:rPr>
+          <w:rFonts w:eastAsia="Calibri"/>
+          <w:color w:val="auto"/>
+          <w:kern w:val="0"/>
+          <w:sz w:val="24"/>
+          <w:szCs w:val="24"/>
+          <w:lang w:val="es-ES" w:eastAsia="en-US" w:bidi="ar-SA"/>
+        </w:rPr>
+      </w:pPr>
+      <w:r>
+        <w:rPr>
+          <w:rFonts w:eastAsia="Calibri"/>
+          <w:color w:val="auto"/>
+          <w:kern w:val="0"/>
+          <w:sz w:val="24"/>
+          <w:szCs w:val="24"/>
+          <w:lang w:val="es-ES" w:eastAsia="en-US" w:bidi="ar-SA"/>
+        </w:rPr>
+      </w:r>
+    </w:p>
+    <w:p>
+      <w:pPr>
+        <w:pStyle w:val="Normal"/>
+        <w:spacing w:lineRule="auto" w:line="240" w:before="0" w:after="0"/>
+        <w:contextualSpacing/>
+        <w:jc w:val="left"/>
+        <w:rPr>
+          <w:rFonts w:eastAsia="Calibri"/>
+          <w:color w:val="auto"/>
+          <w:kern w:val="0"/>
+          <w:sz w:val="24"/>
+          <w:szCs w:val="24"/>
+          <w:lang w:val="es-ES" w:eastAsia="en-US" w:bidi="ar-SA"/>
+        </w:rPr>
+      </w:pPr>
+      <w:r>
+        <w:rPr>
+          <w:rFonts w:eastAsia="Calibri"/>
+          <w:color w:val="auto"/>
+          <w:kern w:val="0"/>
+          <w:sz w:val="24"/>
+          <w:szCs w:val="24"/>
+          <w:lang w:val="es-ES" w:eastAsia="en-US" w:bidi="ar-SA"/>
+        </w:rPr>
+        <w:t>El siguiente código dará como resultado por consola:</w:t>
+      </w:r>
+    </w:p>
+    <w:p>
+      <w:pPr>
+        <w:pStyle w:val="Normal"/>
+        <w:spacing w:lineRule="auto" w:line="240" w:before="0" w:after="0"/>
+        <w:contextualSpacing/>
+        <w:jc w:val="left"/>
+        <w:rPr>
+          <w:rFonts w:eastAsia="Calibri"/>
+          <w:color w:val="auto"/>
+          <w:kern w:val="0"/>
+          <w:sz w:val="24"/>
+          <w:szCs w:val="24"/>
+          <w:lang w:val="es-ES" w:eastAsia="en-US" w:bidi="ar-SA"/>
+        </w:rPr>
+      </w:pPr>
+      <w:r>
+        <w:rPr>
+          <w:rFonts w:eastAsia="Calibri"/>
+          <w:color w:val="auto"/>
+          <w:kern w:val="0"/>
+          <w:sz w:val="24"/>
+          <w:szCs w:val="24"/>
+          <w:lang w:val="es-ES" w:eastAsia="en-US" w:bidi="ar-SA"/>
+        </w:rPr>
+      </w:r>
+    </w:p>
+    <w:p>
+      <w:pPr>
+        <w:pStyle w:val="Normal"/>
+        <w:spacing w:lineRule="auto" w:line="240" w:before="0" w:after="0"/>
+        <w:contextualSpacing/>
+        <w:jc w:val="left"/>
+        <w:rPr>
+          <w:rFonts w:eastAsia="Calibri"/>
+          <w:color w:val="auto"/>
+          <w:kern w:val="0"/>
+          <w:sz w:val="24"/>
+          <w:szCs w:val="24"/>
+          <w:lang w:val="es-ES" w:eastAsia="en-US" w:bidi="ar-SA"/>
+        </w:rPr>
+      </w:pPr>
+      <w:r>
+        <w:rPr>
+          <w:rFonts w:eastAsia="Calibri"/>
+          <w:b/>
+          <w:bCs/>
+          <w:color w:val="auto"/>
+          <w:kern w:val="0"/>
+          <w:sz w:val="24"/>
+          <w:szCs w:val="24"/>
+          <w:lang w:val="es-ES" w:eastAsia="en-US" w:bidi="ar-SA"/>
+        </w:rPr>
+        <w:t>3</w:t>
+      </w:r>
+      <w:r>
+        <w:rPr>
+          <w:rFonts w:eastAsia="Calibri"/>
+          <w:color w:val="auto"/>
+          <w:kern w:val="0"/>
+          <w:sz w:val="24"/>
+          <w:szCs w:val="24"/>
+          <w:lang w:val="es-ES" w:eastAsia="en-US" w:bidi="ar-SA"/>
+        </w:rPr>
+        <w:t xml:space="preserve">   //como se declara fuera de la función , dentro también la conoce</w:t>
+      </w:r>
+    </w:p>
+    <w:p>
+      <w:pPr>
+        <w:pStyle w:val="Normal"/>
+        <w:spacing w:lineRule="auto" w:line="240" w:before="0" w:after="0"/>
+        <w:contextualSpacing/>
+        <w:jc w:val="left"/>
+        <w:rPr>
+          <w:rFonts w:eastAsia="Calibri"/>
+          <w:color w:val="auto"/>
+          <w:kern w:val="0"/>
+          <w:sz w:val="24"/>
+          <w:szCs w:val="24"/>
+          <w:lang w:val="es-ES" w:eastAsia="en-US" w:bidi="ar-SA"/>
+        </w:rPr>
+      </w:pPr>
+      <w:r>
+        <w:rPr>
+          <w:rFonts w:eastAsia="Calibri"/>
+          <w:b/>
+          <w:bCs/>
+          <w:color w:val="auto"/>
+          <w:kern w:val="0"/>
+          <w:sz w:val="24"/>
+          <w:szCs w:val="24"/>
+          <w:lang w:val="es-ES" w:eastAsia="en-US" w:bidi="ar-SA"/>
+        </w:rPr>
+        <w:t>4</w:t>
+      </w:r>
+      <w:r>
+        <w:rPr>
+          <w:rFonts w:eastAsia="Calibri"/>
+          <w:color w:val="auto"/>
+          <w:kern w:val="0"/>
+          <w:sz w:val="24"/>
+          <w:szCs w:val="24"/>
+          <w:lang w:val="es-ES" w:eastAsia="en-US" w:bidi="ar-SA"/>
+        </w:rPr>
+        <w:t xml:space="preserve">   //se declara localmente dentro de la función </w:t>
+      </w:r>
+    </w:p>
+    <w:p>
+      <w:pPr>
+        <w:pStyle w:val="Normal"/>
+        <w:spacing w:lineRule="auto" w:line="240" w:before="0" w:after="0"/>
+        <w:contextualSpacing/>
+        <w:jc w:val="left"/>
+        <w:rPr>
+          <w:rFonts w:eastAsia="Calibri"/>
+          <w:color w:val="auto"/>
+          <w:kern w:val="0"/>
+          <w:sz w:val="24"/>
+          <w:szCs w:val="24"/>
+          <w:lang w:val="es-ES" w:eastAsia="en-US" w:bidi="ar-SA"/>
+        </w:rPr>
+      </w:pPr>
+      <w:r>
+        <w:rPr>
+          <w:rFonts w:eastAsia="Calibri"/>
+          <w:b/>
+          <w:bCs/>
+          <w:color w:val="auto"/>
+          <w:kern w:val="0"/>
+          <w:sz w:val="24"/>
+          <w:szCs w:val="24"/>
+          <w:lang w:val="es-ES" w:eastAsia="en-US" w:bidi="ar-SA"/>
+        </w:rPr>
+        <w:t>3</w:t>
+      </w:r>
+      <w:r>
+        <w:rPr>
+          <w:rFonts w:eastAsia="Calibri"/>
+          <w:color w:val="auto"/>
+          <w:kern w:val="0"/>
+          <w:sz w:val="24"/>
+          <w:szCs w:val="24"/>
+          <w:lang w:val="es-ES" w:eastAsia="en-US" w:bidi="ar-SA"/>
+        </w:rPr>
+        <w:t xml:space="preserve">   //esta declarada globalmente</w:t>
+      </w:r>
+    </w:p>
+    <w:p>
+      <w:pPr>
+        <w:pStyle w:val="Normal"/>
+        <w:spacing w:lineRule="auto" w:line="240" w:before="0" w:after="0"/>
+        <w:contextualSpacing/>
+        <w:jc w:val="left"/>
+        <w:rPr>
+          <w:rFonts w:eastAsia="Calibri"/>
+          <w:color w:val="auto"/>
+          <w:kern w:val="0"/>
+          <w:sz w:val="24"/>
+          <w:szCs w:val="24"/>
+          <w:lang w:val="es-ES" w:eastAsia="en-US" w:bidi="ar-SA"/>
+        </w:rPr>
+      </w:pPr>
+      <w:r>
+        <w:rPr>
+          <w:rFonts w:eastAsia="Calibri"/>
+          <w:b/>
+          <w:bCs/>
+          <w:color w:val="auto"/>
+          <w:kern w:val="0"/>
+          <w:sz w:val="24"/>
+          <w:szCs w:val="24"/>
+          <w:lang w:val="es-ES" w:eastAsia="en-US" w:bidi="ar-SA"/>
+        </w:rPr>
+        <w:t>4</w:t>
+      </w:r>
+      <w:r>
+        <w:rPr>
+          <w:rFonts w:eastAsia="Calibri"/>
+          <w:color w:val="auto"/>
+          <w:kern w:val="0"/>
+          <w:sz w:val="24"/>
+          <w:szCs w:val="24"/>
+          <w:lang w:val="es-ES" w:eastAsia="en-US" w:bidi="ar-SA"/>
+        </w:rPr>
+        <w:t xml:space="preserve">   //al no tener ninguna palabra reservada se considera </w:t>
+      </w:r>
+      <w:r>
+        <w:rPr>
+          <w:rFonts w:eastAsia="Calibri"/>
+          <w:b/>
+          <w:bCs/>
+          <w:color w:val="auto"/>
+          <w:kern w:val="0"/>
+          <w:sz w:val="24"/>
+          <w:szCs w:val="24"/>
+          <w:lang w:val="es-ES" w:eastAsia="en-US" w:bidi="ar-SA"/>
+        </w:rPr>
+        <w:t>var</w:t>
+      </w:r>
+      <w:r>
+        <w:rPr>
+          <w:rFonts w:eastAsia="Calibri"/>
+          <w:color w:val="auto"/>
+          <w:kern w:val="0"/>
+          <w:sz w:val="24"/>
+          <w:szCs w:val="24"/>
+          <w:lang w:val="es-ES" w:eastAsia="en-US" w:bidi="ar-SA"/>
+        </w:rPr>
+        <w:t>, por lo que no dará error</w:t>
+      </w:r>
+    </w:p>
+    <w:p>
+      <w:pPr>
+        <w:pStyle w:val="Normal"/>
+        <w:spacing w:lineRule="auto" w:line="240" w:before="0" w:after="0"/>
+        <w:contextualSpacing/>
+        <w:jc w:val="left"/>
+        <w:rPr>
+          <w:rFonts w:eastAsia="Calibri"/>
+          <w:color w:val="auto"/>
+          <w:kern w:val="0"/>
+          <w:sz w:val="24"/>
+          <w:szCs w:val="24"/>
+          <w:lang w:val="es-ES" w:eastAsia="en-US" w:bidi="ar-SA"/>
+        </w:rPr>
+      </w:pPr>
+      <w:r>
+        <w:rPr>
+          <w:rFonts w:eastAsia="Calibri"/>
+          <w:color w:val="auto"/>
+          <w:kern w:val="0"/>
+          <w:sz w:val="24"/>
+          <w:szCs w:val="24"/>
+          <w:lang w:val="es-ES" w:eastAsia="en-US" w:bidi="ar-SA"/>
+        </w:rPr>
+      </w:r>
+    </w:p>
+    <w:p>
+      <w:pPr>
+        <w:pStyle w:val="Normal"/>
+        <w:spacing w:lineRule="auto" w:line="240" w:before="0" w:after="0"/>
+        <w:contextualSpacing/>
+        <w:jc w:val="left"/>
+        <w:rPr>
+          <w:rFonts w:eastAsia="Calibri"/>
+          <w:color w:val="auto"/>
+          <w:kern w:val="0"/>
+          <w:lang w:val="es-ES" w:eastAsia="en-US" w:bidi="ar-SA"/>
+        </w:rPr>
+      </w:pPr>
+      <w:r>
+        <w:rPr>
+          <w:rFonts w:eastAsia="Calibri"/>
+          <w:color w:val="auto"/>
+          <w:kern w:val="0"/>
+          <w:lang w:val="es-ES" w:eastAsia="en-US" w:bidi="ar-SA"/>
+        </w:rPr>
+      </w:r>
+    </w:p>
+    <w:p>
+      <w:pPr>
+        <w:pStyle w:val="Normal"/>
+        <w:spacing w:lineRule="auto" w:line="240" w:before="0" w:after="0"/>
+        <w:contextualSpacing/>
+        <w:jc w:val="left"/>
+        <w:rPr>
+          <w:rFonts w:eastAsia="Calibri"/>
+          <w:color w:val="auto"/>
+          <w:kern w:val="0"/>
+          <w:lang w:val="es-ES" w:eastAsia="en-US" w:bidi="ar-SA"/>
+        </w:rPr>
+      </w:pPr>
+      <w:r>
+        <w:rPr>
+          <w:rFonts w:eastAsia="Calibri"/>
+          <w:color w:val="auto"/>
+          <w:kern w:val="0"/>
+          <w:lang w:val="es-ES" w:eastAsia="en-US" w:bidi="ar-SA"/>
         </w:rPr>
       </w:r>
     </w:p>
@@ -971,9 +1940,23 @@
           <w:lang w:eastAsia="es-ES"/>
         </w:rPr>
       </w:pPr>
+      <w:r>
+        <w:rPr/>
+      </w:r>
+      <w:r>
+        <w:br w:type="page"/>
+      </w:r>
+    </w:p>
+    <w:p>
+      <w:pPr>
+        <w:pStyle w:val="Ttulo1"/>
+        <w:rPr>
+          <w:lang w:eastAsia="es-ES"/>
+        </w:rPr>
+      </w:pPr>
       <w:bookmarkStart w:id="6" w:name="__RefHeading___Toc283_301291668"/>
-      <w:bookmarkStart w:id="7" w:name="_Toc467437684"/>
-      <w:bookmarkStart w:id="8" w:name="_Toc467440249"/>
+      <w:bookmarkStart w:id="7" w:name="_Toc467440249"/>
+      <w:bookmarkStart w:id="8" w:name="_Toc467437684"/>
       <w:bookmarkEnd w:id="6"/>
       <w:r>
         <w:rPr>
@@ -1013,7 +1996,91 @@
           <w:sz w:val="24"/>
           <w:szCs w:val="24"/>
         </w:rPr>
-        <w:t>Hacer un buen trabajo es  muy importante, pero la presentación del resultado del mismo lo es también.</w:t>
+        <w:t xml:space="preserve">En cuanto a la declaración de variables, es muy importante declarar las variables en el ámbito que deseemos (diferenciar entre variables locales y globales). Hay que tener en cuanta el scope, puesto que minimizará los problemas que podamos tener a largo plazo. </w:t>
+      </w:r>
+    </w:p>
+    <w:p>
+      <w:pPr>
+        <w:pStyle w:val="Normal"/>
+        <w:jc w:val="both"/>
+        <w:rPr>
+          <w:rFonts w:ascii="Calibri" w:hAnsi="Calibri" w:cs="LiberationSerif" w:asciiTheme="minorHAnsi" w:hAnsiTheme="minorHAnsi"/>
+          <w:sz w:val="24"/>
+          <w:szCs w:val="24"/>
+        </w:rPr>
+      </w:pPr>
+      <w:r>
+        <w:rPr/>
+      </w:r>
+    </w:p>
+    <w:p>
+      <w:pPr>
+        <w:pStyle w:val="Normal"/>
+        <w:jc w:val="both"/>
+        <w:rPr>
+          <w:rFonts w:ascii="Calibri" w:hAnsi="Calibri" w:cs="LiberationSerif" w:asciiTheme="minorHAnsi" w:hAnsiTheme="minorHAnsi"/>
+          <w:sz w:val="24"/>
+          <w:szCs w:val="24"/>
+        </w:rPr>
+      </w:pPr>
+      <w:r>
+        <w:rPr>
+          <w:rFonts w:cs="LiberationSerif"/>
+          <w:sz w:val="24"/>
+          <w:szCs w:val="24"/>
+        </w:rPr>
+        <w:t xml:space="preserve">En cuanto al nombre de las variables es muy recomendable que este sea legible, evitando monosílabos (usar camelCase y mayúsculas para las constantes). En códigos de 20 líneas no habrá problemas, pero en desarrollos extenso puede ser muy tedioso saber qué significa la variable </w:t>
+      </w:r>
+      <w:r>
+        <w:rPr>
+          <w:rFonts w:cs="LiberationSerif"/>
+          <w:b/>
+          <w:bCs/>
+          <w:sz w:val="24"/>
+          <w:szCs w:val="24"/>
+        </w:rPr>
+        <w:t>v</w:t>
+      </w:r>
+      <w:r>
+        <w:rPr>
+          <w:rFonts w:cs="LiberationSerif"/>
+          <w:sz w:val="24"/>
+          <w:szCs w:val="24"/>
+        </w:rPr>
+        <w:t xml:space="preserve">.  </w:t>
+      </w:r>
+    </w:p>
+    <w:p>
+      <w:pPr>
+        <w:pStyle w:val="Normal"/>
+        <w:jc w:val="both"/>
+        <w:rPr>
+          <w:rFonts w:ascii="Calibri" w:hAnsi="Calibri" w:cs="LiberationSerif" w:asciiTheme="minorHAnsi" w:hAnsiTheme="minorHAnsi"/>
+          <w:sz w:val="24"/>
+          <w:szCs w:val="24"/>
+        </w:rPr>
+      </w:pPr>
+      <w:r>
+        <w:rPr/>
+      </w:r>
+    </w:p>
+    <w:p>
+      <w:pPr>
+        <w:pStyle w:val="Normal"/>
+        <w:jc w:val="both"/>
+        <w:rPr>
+          <w:rFonts w:ascii="Calibri" w:hAnsi="Calibri" w:cs="LiberationSerif" w:asciiTheme="minorHAnsi" w:hAnsiTheme="minorHAnsi"/>
+          <w:sz w:val="24"/>
+          <w:szCs w:val="24"/>
+        </w:rPr>
+      </w:pPr>
+      <w:r>
+        <w:rPr>
+          <w:rFonts w:cs="LiberationSerif"/>
+          <w:sz w:val="24"/>
+          <w:szCs w:val="24"/>
+        </w:rPr>
+        <w:t xml:space="preserve"> </w:t>
       </w:r>
     </w:p>
     <w:p>
@@ -1042,7 +2109,9 @@
         </w:rPr>
       </w:pPr>
       <w:r>
-        <w:rPr/>
+        <w:rPr>
+          <w:lang w:eastAsia="es-ES"/>
+        </w:rPr>
       </w:r>
     </w:p>
     <w:p>
@@ -1052,7 +2121,7 @@
           <w:ilvl w:val="0"/>
           <w:numId w:val="0"/>
         </w:numPr>
-        <w:ind w:hanging="0"/>
+        <w:ind w:left="0" w:hanging="0"/>
         <w:rPr/>
       </w:pPr>
       <w:r>
@@ -1064,7 +2133,7 @@
         <w:pStyle w:val="ListParagraph"/>
         <w:numPr>
           <w:ilvl w:val="0"/>
-          <w:numId w:val="1"/>
+          <w:numId w:val="2"/>
         </w:numPr>
         <w:rPr>
           <w:rFonts w:ascii="Calibri" w:hAnsi="Calibri" w:asciiTheme="minorHAnsi" w:hAnsiTheme="minorHAnsi"/>
@@ -1096,7 +2165,11 @@
         </w:rPr>
       </w:pPr>
       <w:r>
-        <w:rPr/>
+        <w:rPr>
+          <w:rFonts w:asciiTheme="minorHAnsi" w:hAnsiTheme="minorHAnsi"/>
+          <w:sz w:val="24"/>
+          <w:szCs w:val="24"/>
+        </w:rPr>
       </w:r>
     </w:p>
     <w:p>
@@ -1104,32 +2177,30 @@
         <w:pStyle w:val="ListParagraph"/>
         <w:numPr>
           <w:ilvl w:val="1"/>
-          <w:numId w:val="1"/>
+          <w:numId w:val="2"/>
         </w:numPr>
         <w:rPr/>
       </w:pPr>
-      <w:hyperlink r:id="rId3">
-        <w:r>
-          <w:rPr>
-            <w:rStyle w:val="EnlacedeInternet"/>
-            <w:rFonts w:eastAsia="Calibri" w:cs="Times New Roman"/>
-            <w:color w:val="auto"/>
-            <w:kern w:val="0"/>
-            <w:sz w:val="24"/>
-            <w:szCs w:val="24"/>
-            <w:u w:val="none"/>
-            <w:lang w:val="es-ES" w:eastAsia="en-US" w:bidi="ar-SA"/>
-          </w:rPr>
-          <w:t>Apuntes propios</w:t>
-        </w:r>
-      </w:hyperlink>
+      <w:r>
+        <w:rPr>
+          <w:rStyle w:val="EnlacedeInternet"/>
+          <w:rFonts w:eastAsia="Calibri" w:cs="Times New Roman"/>
+          <w:color w:val="auto"/>
+          <w:kern w:val="0"/>
+          <w:sz w:val="24"/>
+          <w:szCs w:val="24"/>
+          <w:u w:val="none"/>
+          <w:lang w:val="es-ES" w:eastAsia="en-US" w:bidi="ar-SA"/>
+        </w:rPr>
+        <w:t>Apuntes propios</w:t>
+      </w:r>
     </w:p>
     <w:p>
       <w:pPr>
         <w:pStyle w:val="ListParagraph"/>
         <w:numPr>
           <w:ilvl w:val="1"/>
-          <w:numId w:val="1"/>
+          <w:numId w:val="2"/>
         </w:numPr>
         <w:rPr/>
       </w:pPr>
@@ -1149,7 +2220,7 @@
         <w:pStyle w:val="ListParagraph"/>
         <w:numPr>
           <w:ilvl w:val="1"/>
-          <w:numId w:val="1"/>
+          <w:numId w:val="2"/>
         </w:numPr>
         <w:rPr/>
       </w:pPr>
@@ -1179,7 +2250,7 @@
         <w:pStyle w:val="ListParagraph"/>
         <w:numPr>
           <w:ilvl w:val="1"/>
-          <w:numId w:val="1"/>
+          <w:numId w:val="2"/>
         </w:numPr>
         <w:rPr/>
       </w:pPr>
@@ -1200,7 +2271,7 @@
         <w:pStyle w:val="ListParagraph"/>
         <w:numPr>
           <w:ilvl w:val="1"/>
-          <w:numId w:val="1"/>
+          <w:numId w:val="2"/>
         </w:numPr>
         <w:rPr/>
       </w:pPr>
@@ -1245,7 +2316,7 @@
         <w:pStyle w:val="ListParagraph"/>
         <w:numPr>
           <w:ilvl w:val="1"/>
-          <w:numId w:val="1"/>
+          <w:numId w:val="2"/>
         </w:numPr>
         <w:rPr/>
       </w:pPr>
@@ -1264,14 +2335,7 @@
           <w:sz w:val="24"/>
           <w:szCs w:val="24"/>
         </w:rPr>
-        <w:t xml:space="preserve"> </w:t>
-      </w:r>
-      <w:r>
-        <w:rPr>
-          <w:sz w:val="24"/>
-          <w:szCs w:val="24"/>
-        </w:rPr>
-        <w:t xml:space="preserve">y </w:t>
+        <w:t xml:space="preserve"> y </w:t>
       </w:r>
       <w:hyperlink r:id="rId8">
         <w:r>
@@ -1289,7 +2353,7 @@
         <w:pStyle w:val="ListParagraph"/>
         <w:numPr>
           <w:ilvl w:val="1"/>
-          <w:numId w:val="1"/>
+          <w:numId w:val="2"/>
         </w:numPr>
         <w:rPr/>
       </w:pPr>
@@ -1308,14 +2372,7 @@
           <w:sz w:val="24"/>
           <w:szCs w:val="24"/>
         </w:rPr>
-        <w:t xml:space="preserve"> </w:t>
-      </w:r>
-      <w:r>
-        <w:rPr>
-          <w:sz w:val="24"/>
-          <w:szCs w:val="24"/>
-        </w:rPr>
-        <w:t xml:space="preserve">y </w:t>
+        <w:t xml:space="preserve"> y </w:t>
       </w:r>
       <w:hyperlink r:id="rId10">
         <w:r>
@@ -1331,7 +2388,7 @@
     <w:p>
       <w:pPr>
         <w:pStyle w:val="ListParagraph"/>
-        <w:ind w:hanging="0"/>
+        <w:ind w:left="720" w:hanging="0"/>
         <w:rPr/>
       </w:pPr>
       <w:r>
@@ -1349,7 +2406,11 @@
         </w:rPr>
       </w:pPr>
       <w:r>
-        <w:rPr/>
+        <w:rPr>
+          <w:rFonts w:asciiTheme="minorHAnsi" w:hAnsiTheme="minorHAnsi"/>
+          <w:sz w:val="24"/>
+          <w:szCs w:val="24"/>
+        </w:rPr>
       </w:r>
     </w:p>
     <w:p>
@@ -1357,7 +2418,7 @@
         <w:pStyle w:val="ListParagraph"/>
         <w:numPr>
           <w:ilvl w:val="0"/>
-          <w:numId w:val="1"/>
+          <w:numId w:val="2"/>
         </w:numPr>
         <w:rPr/>
       </w:pPr>
@@ -1384,7 +2445,6 @@
         </w:numPr>
         <w:ind w:left="720" w:hanging="0"/>
         <w:rPr>
-          <w:rStyle w:val="EnlacedeInternet"/>
           <w:rFonts w:ascii="Calibri" w:hAnsi="Calibri" w:eastAsia="Calibri" w:cs="Times New Roman" w:asciiTheme="minorHAnsi" w:hAnsiTheme="minorHAnsi"/>
           <w:color w:val="auto"/>
           <w:kern w:val="0"/>
@@ -1395,7 +2455,15 @@
         </w:rPr>
       </w:pPr>
       <w:r>
-        <w:rPr/>
+        <w:rPr>
+          <w:rFonts w:eastAsia="Calibri" w:cs="Times New Roman"/>
+          <w:color w:val="auto"/>
+          <w:kern w:val="0"/>
+          <w:sz w:val="24"/>
+          <w:szCs w:val="24"/>
+          <w:u w:val="none"/>
+          <w:lang w:val="es-ES" w:eastAsia="en-US" w:bidi="ar-SA"/>
+        </w:rPr>
       </w:r>
     </w:p>
     <w:p>
@@ -1403,7 +2471,7 @@
         <w:pStyle w:val="ListParagraph"/>
         <w:numPr>
           <w:ilvl w:val="1"/>
-          <w:numId w:val="1"/>
+          <w:numId w:val="2"/>
         </w:numPr>
         <w:rPr/>
       </w:pPr>
@@ -1411,15 +2479,10 @@
         <w:r>
           <w:rPr>
             <w:rStyle w:val="EnlacedeInternet"/>
-            <w:rFonts w:eastAsia="Calibri" w:cs="Times New Roman"/>
-            <w:color w:val="auto"/>
-            <w:kern w:val="0"/>
             <w:sz w:val="24"/>
             <w:szCs w:val="24"/>
-            <w:u w:val="none"/>
-            <w:lang w:val="es-ES" w:eastAsia="en-US" w:bidi="ar-SA"/>
           </w:rPr>
-          <w:t>Variables globales</w:t>
+          <w:t>Variables automáticamente globales</w:t>
         </w:r>
       </w:hyperlink>
     </w:p>
@@ -1428,10 +2491,24 @@
         <w:pStyle w:val="ListParagraph"/>
         <w:numPr>
           <w:ilvl w:val="1"/>
-          <w:numId w:val="1"/>
+          <w:numId w:val="2"/>
         </w:numPr>
+        <w:rPr/>
+      </w:pPr>
+      <w:r>
         <w:rPr>
           <w:rStyle w:val="EnlacedeInternet"/>
+          <w:sz w:val="24"/>
+          <w:szCs w:val="24"/>
+        </w:rPr>
+        <w:t>Imagen de ejemplo propia</w:t>
+      </w:r>
+    </w:p>
+    <w:p>
+      <w:pPr>
+        <w:pStyle w:val="ListParagraph"/>
+        <w:ind w:hanging="0"/>
+        <w:rPr>
           <w:rFonts w:ascii="Calibri" w:hAnsi="Calibri" w:eastAsia="Calibri" w:cs="Times New Roman" w:asciiTheme="minorHAnsi" w:hAnsiTheme="minorHAnsi"/>
           <w:color w:val="auto"/>
           <w:kern w:val="0"/>
@@ -1442,39 +2519,34 @@
         </w:rPr>
       </w:pPr>
       <w:r>
-        <w:rPr/>
-      </w:r>
-    </w:p>
-    <w:p>
-      <w:pPr>
-        <w:pStyle w:val="Normal"/>
-        <w:rPr>
-          <w:rStyle w:val="EnlacedeInternet"/>
-          <w:rFonts w:ascii="Calibri" w:hAnsi="Calibri" w:asciiTheme="minorHAnsi" w:hAnsiTheme="minorHAnsi"/>
-          <w:sz w:val="24"/>
-          <w:szCs w:val="24"/>
-        </w:rPr>
-      </w:pPr>
-      <w:r>
-        <w:rPr>
-          <w:rFonts w:asciiTheme="minorHAnsi" w:hAnsiTheme="minorHAnsi"/>
-          <w:sz w:val="24"/>
-          <w:szCs w:val="24"/>
-        </w:rPr>
-      </w:r>
-    </w:p>
-    <w:p>
-      <w:pPr>
-        <w:pStyle w:val="Normal"/>
-        <w:rPr>
-          <w:rFonts w:ascii="Calibri" w:hAnsi="Calibri" w:asciiTheme="minorHAnsi" w:hAnsiTheme="minorHAnsi"/>
-          <w:sz w:val="24"/>
-          <w:szCs w:val="24"/>
-        </w:rPr>
-      </w:pPr>
-      <w:r>
-        <w:rPr/>
-      </w:r>
+        <w:rPr>
+          <w:rFonts w:eastAsia="Calibri" w:cs="Times New Roman"/>
+          <w:color w:val="auto"/>
+          <w:kern w:val="0"/>
+          <w:sz w:val="24"/>
+          <w:szCs w:val="24"/>
+          <w:u w:val="none"/>
+          <w:lang w:val="es-ES" w:eastAsia="en-US" w:bidi="ar-SA"/>
+        </w:rPr>
+      </w:r>
+    </w:p>
+    <w:p>
+      <w:pPr>
+        <w:pStyle w:val="Normal"/>
+        <w:rPr>
+          <w:sz w:val="24"/>
+          <w:szCs w:val="24"/>
+        </w:rPr>
+      </w:pPr>
+      <w:r>
+        <w:rPr>
+          <w:sz w:val="24"/>
+          <w:szCs w:val="24"/>
+        </w:rPr>
+      </w:r>
+      <w:bookmarkStart w:id="11" w:name="_GoBack"/>
+      <w:bookmarkStart w:id="12" w:name="_GoBack"/>
+      <w:bookmarkEnd w:id="12"/>
     </w:p>
     <w:sectPr>
       <w:headerReference w:type="default" r:id="rId12"/>
@@ -1498,18 +2570,18 @@
       <w:pStyle w:val="Piedepgina"/>
       <w:rPr>
         <w:rFonts w:ascii="Calibri" w:hAnsi="Calibri" w:asciiTheme="minorHAnsi" w:hAnsiTheme="minorHAnsi"/>
-        <w:color w:val="2E74B5" w:themeColor="accent1" w:themeShade="bf"/>
+        <w:color w:val="2E75B6" w:themeColor="accent1" w:themeShade="bf"/>
       </w:rPr>
     </w:pPr>
     <w:r>
       <w:rPr>
         <w:rFonts w:asciiTheme="minorHAnsi" w:hAnsiTheme="minorHAnsi"/>
-        <w:color w:val="2E74B5" w:themeColor="accent1" w:themeShade="bf"/>
+        <w:color w:val="2E75B6" w:themeColor="accent1" w:themeShade="bf"/>
       </w:rPr>
       <w:t xml:space="preserve">Carlos Mallén Santos   </w:t>
       <w:tab/>
       <w:tab/>
-      <w:t xml:space="preserve"> IES Barajas                       </w:t>
+      <w:t xml:space="preserve">      IES Barajas                       </w:t>
     </w:r>
   </w:p>
 </w:ftr>
@@ -1522,13 +2594,13 @@
       <w:pStyle w:val="Cabecera"/>
       <w:rPr>
         <w:rFonts w:ascii="Calibri" w:hAnsi="Calibri" w:asciiTheme="minorHAnsi" w:hAnsiTheme="minorHAnsi"/>
-        <w:color w:val="2E74B5" w:themeColor="accent1" w:themeShade="bf"/>
+        <w:color w:val="2E75B6" w:themeColor="accent1" w:themeShade="bf"/>
       </w:rPr>
     </w:pPr>
     <w:r>
       <w:rPr>
         <w:rFonts w:asciiTheme="minorHAnsi" w:hAnsiTheme="minorHAnsi"/>
-        <w:color w:val="2E74B5" w:themeColor="accent1" w:themeShade="bf"/>
+        <w:color w:val="2E75B6" w:themeColor="accent1" w:themeShade="bf"/>
       </w:rPr>
       <w:t>Práctica 101</w:t>
       <w:tab/>
@@ -1545,6 +2617,143 @@
     <w:lvl w:ilvl="0">
       <w:start w:val="1"/>
       <w:numFmt w:val="bullet"/>
+      <w:lvlText w:val=""/>
+      <w:lvlJc w:val="left"/>
+      <w:pPr>
+        <w:tabs>
+          <w:tab w:val="num" w:pos="720"/>
+        </w:tabs>
+        <w:ind w:left="720" w:hanging="360"/>
+      </w:pPr>
+      <w:rPr>
+        <w:rFonts w:ascii="Wingdings" w:hAnsi="Wingdings" w:cs="Wingdings" w:hint="default"/>
+      </w:rPr>
+    </w:lvl>
+    <w:lvl w:ilvl="1">
+      <w:start w:val="1"/>
+      <w:numFmt w:val="bullet"/>
+      <w:lvlText w:val=""/>
+      <w:lvlJc w:val="left"/>
+      <w:pPr>
+        <w:tabs>
+          <w:tab w:val="num" w:pos="1080"/>
+        </w:tabs>
+        <w:ind w:left="1080" w:hanging="360"/>
+      </w:pPr>
+      <w:rPr>
+        <w:rFonts w:ascii="Wingdings" w:hAnsi="Wingdings" w:cs="Wingdings" w:hint="default"/>
+      </w:rPr>
+    </w:lvl>
+    <w:lvl w:ilvl="2">
+      <w:start w:val="1"/>
+      <w:numFmt w:val="bullet"/>
+      <w:lvlText w:val=""/>
+      <w:lvlJc w:val="left"/>
+      <w:pPr>
+        <w:tabs>
+          <w:tab w:val="num" w:pos="1440"/>
+        </w:tabs>
+        <w:ind w:left="1440" w:hanging="360"/>
+      </w:pPr>
+      <w:rPr>
+        <w:rFonts w:ascii="Wingdings" w:hAnsi="Wingdings" w:cs="Wingdings" w:hint="default"/>
+      </w:rPr>
+    </w:lvl>
+    <w:lvl w:ilvl="3">
+      <w:start w:val="1"/>
+      <w:numFmt w:val="bullet"/>
+      <w:lvlText w:val=""/>
+      <w:lvlJc w:val="left"/>
+      <w:pPr>
+        <w:tabs>
+          <w:tab w:val="num" w:pos="1800"/>
+        </w:tabs>
+        <w:ind w:left="1800" w:hanging="360"/>
+      </w:pPr>
+      <w:rPr>
+        <w:rFonts w:ascii="Wingdings" w:hAnsi="Wingdings" w:cs="Wingdings" w:hint="default"/>
+      </w:rPr>
+    </w:lvl>
+    <w:lvl w:ilvl="4">
+      <w:start w:val="1"/>
+      <w:numFmt w:val="bullet"/>
+      <w:lvlText w:val=""/>
+      <w:lvlJc w:val="left"/>
+      <w:pPr>
+        <w:tabs>
+          <w:tab w:val="num" w:pos="2160"/>
+        </w:tabs>
+        <w:ind w:left="2160" w:hanging="360"/>
+      </w:pPr>
+      <w:rPr>
+        <w:rFonts w:ascii="Wingdings" w:hAnsi="Wingdings" w:cs="Wingdings" w:hint="default"/>
+      </w:rPr>
+    </w:lvl>
+    <w:lvl w:ilvl="5">
+      <w:start w:val="1"/>
+      <w:numFmt w:val="bullet"/>
+      <w:lvlText w:val=""/>
+      <w:lvlJc w:val="left"/>
+      <w:pPr>
+        <w:tabs>
+          <w:tab w:val="num" w:pos="2520"/>
+        </w:tabs>
+        <w:ind w:left="2520" w:hanging="360"/>
+      </w:pPr>
+      <w:rPr>
+        <w:rFonts w:ascii="Wingdings" w:hAnsi="Wingdings" w:cs="Wingdings" w:hint="default"/>
+      </w:rPr>
+    </w:lvl>
+    <w:lvl w:ilvl="6">
+      <w:start w:val="1"/>
+      <w:numFmt w:val="bullet"/>
+      <w:lvlText w:val=""/>
+      <w:lvlJc w:val="left"/>
+      <w:pPr>
+        <w:tabs>
+          <w:tab w:val="num" w:pos="2880"/>
+        </w:tabs>
+        <w:ind w:left="2880" w:hanging="360"/>
+      </w:pPr>
+      <w:rPr>
+        <w:rFonts w:ascii="Wingdings" w:hAnsi="Wingdings" w:cs="Wingdings" w:hint="default"/>
+      </w:rPr>
+    </w:lvl>
+    <w:lvl w:ilvl="7">
+      <w:start w:val="1"/>
+      <w:numFmt w:val="bullet"/>
+      <w:lvlText w:val=""/>
+      <w:lvlJc w:val="left"/>
+      <w:pPr>
+        <w:tabs>
+          <w:tab w:val="num" w:pos="3240"/>
+        </w:tabs>
+        <w:ind w:left="3240" w:hanging="360"/>
+      </w:pPr>
+      <w:rPr>
+        <w:rFonts w:ascii="Wingdings" w:hAnsi="Wingdings" w:cs="Wingdings" w:hint="default"/>
+      </w:rPr>
+    </w:lvl>
+    <w:lvl w:ilvl="8">
+      <w:start w:val="1"/>
+      <w:numFmt w:val="bullet"/>
+      <w:lvlText w:val=""/>
+      <w:lvlJc w:val="left"/>
+      <w:pPr>
+        <w:tabs>
+          <w:tab w:val="num" w:pos="3600"/>
+        </w:tabs>
+        <w:ind w:left="3600" w:hanging="360"/>
+      </w:pPr>
+      <w:rPr>
+        <w:rFonts w:ascii="Wingdings" w:hAnsi="Wingdings" w:cs="Wingdings" w:hint="default"/>
+      </w:rPr>
+    </w:lvl>
+  </w:abstractNum>
+  <w:abstractNum w:abstractNumId="2">
+    <w:lvl w:ilvl="0">
+      <w:start w:val="1"/>
+      <w:numFmt w:val="bullet"/>
       <w:lvlText w:val=""/>
       <w:lvlJc w:val="left"/>
       <w:pPr>
@@ -1570,6 +2779,8 @@
       </w:pPr>
       <w:rPr>
         <w:rFonts w:ascii="Courier New" w:hAnsi="Courier New" w:cs="Courier New" w:hint="default"/>
+        <w:sz w:val="20"/>
+        <w:szCs w:val="20"/>
       </w:rPr>
     </w:lvl>
     <w:lvl w:ilvl="2">
@@ -1678,263 +2889,7 @@
       </w:rPr>
     </w:lvl>
   </w:abstractNum>
-  <w:abstractNum w:abstractNumId="2">
-    <w:lvl w:ilvl="0">
-      <w:start w:val="1"/>
-      <w:numFmt w:val="decimal"/>
-      <w:lvlText w:val="%1."/>
-      <w:lvlJc w:val="left"/>
-      <w:pPr>
-        <w:tabs>
-          <w:tab w:val="num" w:pos="0"/>
-        </w:tabs>
-        <w:ind w:left="720" w:hanging="360"/>
-      </w:pPr>
-      <w:rPr/>
-    </w:lvl>
-    <w:lvl w:ilvl="1">
-      <w:start w:val="1"/>
-      <w:numFmt w:val="lowerLetter"/>
-      <w:lvlText w:val="%2."/>
-      <w:lvlJc w:val="left"/>
-      <w:pPr>
-        <w:tabs>
-          <w:tab w:val="num" w:pos="0"/>
-        </w:tabs>
-        <w:ind w:left="1440" w:hanging="360"/>
-      </w:pPr>
-      <w:rPr/>
-    </w:lvl>
-    <w:lvl w:ilvl="2">
-      <w:start w:val="1"/>
-      <w:numFmt w:val="lowerRoman"/>
-      <w:lvlText w:val="%3."/>
-      <w:lvlJc w:val="right"/>
-      <w:pPr>
-        <w:tabs>
-          <w:tab w:val="num" w:pos="0"/>
-        </w:tabs>
-        <w:ind w:left="2160" w:hanging="180"/>
-      </w:pPr>
-      <w:rPr/>
-    </w:lvl>
-    <w:lvl w:ilvl="3">
-      <w:start w:val="1"/>
-      <w:numFmt w:val="decimal"/>
-      <w:lvlText w:val="%4."/>
-      <w:lvlJc w:val="left"/>
-      <w:pPr>
-        <w:tabs>
-          <w:tab w:val="num" w:pos="0"/>
-        </w:tabs>
-        <w:ind w:left="2880" w:hanging="360"/>
-      </w:pPr>
-      <w:rPr/>
-    </w:lvl>
-    <w:lvl w:ilvl="4">
-      <w:start w:val="1"/>
-      <w:numFmt w:val="lowerLetter"/>
-      <w:lvlText w:val="%5."/>
-      <w:lvlJc w:val="left"/>
-      <w:pPr>
-        <w:tabs>
-          <w:tab w:val="num" w:pos="0"/>
-        </w:tabs>
-        <w:ind w:left="3600" w:hanging="360"/>
-      </w:pPr>
-      <w:rPr/>
-    </w:lvl>
-    <w:lvl w:ilvl="5">
-      <w:start w:val="1"/>
-      <w:numFmt w:val="lowerRoman"/>
-      <w:lvlText w:val="%6."/>
-      <w:lvlJc w:val="right"/>
-      <w:pPr>
-        <w:tabs>
-          <w:tab w:val="num" w:pos="0"/>
-        </w:tabs>
-        <w:ind w:left="4320" w:hanging="180"/>
-      </w:pPr>
-      <w:rPr/>
-    </w:lvl>
-    <w:lvl w:ilvl="6">
-      <w:start w:val="1"/>
-      <w:numFmt w:val="decimal"/>
-      <w:lvlText w:val="%7."/>
-      <w:lvlJc w:val="left"/>
-      <w:pPr>
-        <w:tabs>
-          <w:tab w:val="num" w:pos="0"/>
-        </w:tabs>
-        <w:ind w:left="5040" w:hanging="360"/>
-      </w:pPr>
-      <w:rPr/>
-    </w:lvl>
-    <w:lvl w:ilvl="7">
-      <w:start w:val="1"/>
-      <w:numFmt w:val="lowerLetter"/>
-      <w:lvlText w:val="%8."/>
-      <w:lvlJc w:val="left"/>
-      <w:pPr>
-        <w:tabs>
-          <w:tab w:val="num" w:pos="0"/>
-        </w:tabs>
-        <w:ind w:left="5760" w:hanging="360"/>
-      </w:pPr>
-      <w:rPr/>
-    </w:lvl>
-    <w:lvl w:ilvl="8">
-      <w:start w:val="1"/>
-      <w:numFmt w:val="lowerRoman"/>
-      <w:lvlText w:val="%9."/>
-      <w:lvlJc w:val="right"/>
-      <w:pPr>
-        <w:tabs>
-          <w:tab w:val="num" w:pos="0"/>
-        </w:tabs>
-        <w:ind w:left="6480" w:hanging="180"/>
-      </w:pPr>
-      <w:rPr/>
-    </w:lvl>
-  </w:abstractNum>
   <w:abstractNum w:abstractNumId="3">
-    <w:lvl w:ilvl="0">
-      <w:start w:val="1"/>
-      <w:numFmt w:val="bullet"/>
-      <w:lvlText w:val=""/>
-      <w:lvlJc w:val="left"/>
-      <w:pPr>
-        <w:tabs>
-          <w:tab w:val="num" w:pos="720"/>
-        </w:tabs>
-        <w:ind w:left="720" w:hanging="360"/>
-      </w:pPr>
-      <w:rPr>
-        <w:rFonts w:ascii="Wingdings" w:hAnsi="Wingdings" w:cs="Wingdings" w:hint="default"/>
-      </w:rPr>
-    </w:lvl>
-    <w:lvl w:ilvl="1">
-      <w:start w:val="1"/>
-      <w:numFmt w:val="bullet"/>
-      <w:lvlText w:val=""/>
-      <w:lvlJc w:val="left"/>
-      <w:pPr>
-        <w:tabs>
-          <w:tab w:val="num" w:pos="1080"/>
-        </w:tabs>
-        <w:ind w:left="1080" w:hanging="360"/>
-      </w:pPr>
-      <w:rPr>
-        <w:rFonts w:ascii="Wingdings" w:hAnsi="Wingdings" w:cs="Wingdings" w:hint="default"/>
-      </w:rPr>
-    </w:lvl>
-    <w:lvl w:ilvl="2">
-      <w:start w:val="1"/>
-      <w:numFmt w:val="bullet"/>
-      <w:lvlText w:val=""/>
-      <w:lvlJc w:val="left"/>
-      <w:pPr>
-        <w:tabs>
-          <w:tab w:val="num" w:pos="1440"/>
-        </w:tabs>
-        <w:ind w:left="1440" w:hanging="360"/>
-      </w:pPr>
-      <w:rPr>
-        <w:rFonts w:ascii="Wingdings" w:hAnsi="Wingdings" w:cs="Wingdings" w:hint="default"/>
-      </w:rPr>
-    </w:lvl>
-    <w:lvl w:ilvl="3">
-      <w:start w:val="1"/>
-      <w:numFmt w:val="bullet"/>
-      <w:lvlText w:val=""/>
-      <w:lvlJc w:val="left"/>
-      <w:pPr>
-        <w:tabs>
-          <w:tab w:val="num" w:pos="1800"/>
-        </w:tabs>
-        <w:ind w:left="1800" w:hanging="360"/>
-      </w:pPr>
-      <w:rPr>
-        <w:rFonts w:ascii="Wingdings" w:hAnsi="Wingdings" w:cs="Wingdings" w:hint="default"/>
-      </w:rPr>
-    </w:lvl>
-    <w:lvl w:ilvl="4">
-      <w:start w:val="1"/>
-      <w:numFmt w:val="bullet"/>
-      <w:lvlText w:val=""/>
-      <w:lvlJc w:val="left"/>
-      <w:pPr>
-        <w:tabs>
-          <w:tab w:val="num" w:pos="2160"/>
-        </w:tabs>
-        <w:ind w:left="2160" w:hanging="360"/>
-      </w:pPr>
-      <w:rPr>
-        <w:rFonts w:ascii="Wingdings" w:hAnsi="Wingdings" w:cs="Wingdings" w:hint="default"/>
-      </w:rPr>
-    </w:lvl>
-    <w:lvl w:ilvl="5">
-      <w:start w:val="1"/>
-      <w:numFmt w:val="bullet"/>
-      <w:lvlText w:val=""/>
-      <w:lvlJc w:val="left"/>
-      <w:pPr>
-        <w:tabs>
-          <w:tab w:val="num" w:pos="2520"/>
-        </w:tabs>
-        <w:ind w:left="2520" w:hanging="360"/>
-      </w:pPr>
-      <w:rPr>
-        <w:rFonts w:ascii="Wingdings" w:hAnsi="Wingdings" w:cs="Wingdings" w:hint="default"/>
-      </w:rPr>
-    </w:lvl>
-    <w:lvl w:ilvl="6">
-      <w:start w:val="1"/>
-      <w:numFmt w:val="bullet"/>
-      <w:lvlText w:val=""/>
-      <w:lvlJc w:val="left"/>
-      <w:pPr>
-        <w:tabs>
-          <w:tab w:val="num" w:pos="2880"/>
-        </w:tabs>
-        <w:ind w:left="2880" w:hanging="360"/>
-      </w:pPr>
-      <w:rPr>
-        <w:rFonts w:ascii="Wingdings" w:hAnsi="Wingdings" w:cs="Wingdings" w:hint="default"/>
-      </w:rPr>
-    </w:lvl>
-    <w:lvl w:ilvl="7">
-      <w:start w:val="1"/>
-      <w:numFmt w:val="bullet"/>
-      <w:lvlText w:val=""/>
-      <w:lvlJc w:val="left"/>
-      <w:pPr>
-        <w:tabs>
-          <w:tab w:val="num" w:pos="3240"/>
-        </w:tabs>
-        <w:ind w:left="3240" w:hanging="360"/>
-      </w:pPr>
-      <w:rPr>
-        <w:rFonts w:ascii="Wingdings" w:hAnsi="Wingdings" w:cs="Wingdings" w:hint="default"/>
-      </w:rPr>
-    </w:lvl>
-    <w:lvl w:ilvl="8">
-      <w:start w:val="1"/>
-      <w:numFmt w:val="bullet"/>
-      <w:lvlText w:val=""/>
-      <w:lvlJc w:val="left"/>
-      <w:pPr>
-        <w:tabs>
-          <w:tab w:val="num" w:pos="3600"/>
-        </w:tabs>
-        <w:ind w:left="3600" w:hanging="360"/>
-      </w:pPr>
-      <w:rPr>
-        <w:rFonts w:ascii="Wingdings" w:hAnsi="Wingdings" w:cs="Wingdings" w:hint="default"/>
-      </w:rPr>
-    </w:lvl>
-  </w:abstractNum>
-  <w:abstractNum w:abstractNumId="4">
     <w:lvl w:ilvl="0">
       <w:start w:val="1"/>
       <w:numFmt w:val="none"/>
@@ -2062,9 +3017,6 @@
   <w:num w:numId="3">
     <w:abstractNumId w:val="3"/>
   </w:num>
-  <w:num w:numId="4">
-    <w:abstractNumId w:val="4"/>
-  </w:num>
 </w:numbering>
 </file>
 
@@ -2074,7 +3026,7 @@
     <w:rPrDefault>
       <w:rPr>
         <w:rFonts w:ascii="Calibri" w:hAnsi="Calibri" w:eastAsia="Calibri" w:cs="Times New Roman" w:eastAsiaTheme="minorHAnsi"/>
-        <w:lang w:val="es-ES" w:eastAsia="en-US" w:bidi="ar-SA"/>
+        <w:lang w:val="es-ES" w:eastAsia="zh-CN" w:bidi="hi-IN"/>
       </w:rPr>
     </w:rPrDefault>
     <w:pPrDefault>
@@ -2083,388 +3035,163 @@
       </w:pPr>
     </w:pPrDefault>
   </w:docDefaults>
-  <w:latentStyles w:defLockedState="0" w:defUIPriority="99" w:defSemiHidden="0" w:defUnhideWhenUsed="0" w:defQFormat="0" w:count="376">
-    <w:lsdException w:name="Normal" w:uiPriority="0" w:qFormat="1"/>
-    <w:lsdException w:name="heading 1" w:uiPriority="0" w:qFormat="1"/>
-    <w:lsdException w:name="heading 2" w:uiPriority="0" w:semiHidden="1" w:unhideWhenUsed="1" w:qFormat="1"/>
-    <w:lsdException w:name="heading 3" w:uiPriority="0" w:semiHidden="1" w:unhideWhenUsed="1" w:qFormat="1"/>
-    <w:lsdException w:name="heading 4" w:uiPriority="9" w:semiHidden="1" w:unhideWhenUsed="1" w:qFormat="1"/>
-    <w:lsdException w:name="heading 5" w:uiPriority="9" w:semiHidden="1" w:unhideWhenUsed="1" w:qFormat="1"/>
-    <w:lsdException w:name="heading 6" w:uiPriority="9" w:semiHidden="1" w:unhideWhenUsed="1" w:qFormat="1"/>
-    <w:lsdException w:name="heading 7" w:uiPriority="9" w:semiHidden="1" w:unhideWhenUsed="1" w:qFormat="1"/>
-    <w:lsdException w:name="heading 8" w:uiPriority="9" w:semiHidden="1" w:unhideWhenUsed="1" w:qFormat="1"/>
-    <w:lsdException w:name="heading 9" w:uiPriority="9" w:semiHidden="1" w:unhideWhenUsed="1" w:qFormat="1"/>
-    <w:lsdException w:name="index 1" w:semiHidden="1" w:unhideWhenUsed="1"/>
-    <w:lsdException w:name="index 2" w:semiHidden="1" w:unhideWhenUsed="1"/>
-    <w:lsdException w:name="index 3" w:semiHidden="1" w:unhideWhenUsed="1"/>
-    <w:lsdException w:name="index 4" w:semiHidden="1" w:unhideWhenUsed="1"/>
-    <w:lsdException w:name="index 5" w:semiHidden="1" w:unhideWhenUsed="1"/>
-    <w:lsdException w:name="index 6" w:semiHidden="1" w:unhideWhenUsed="1"/>
-    <w:lsdException w:name="index 7" w:semiHidden="1" w:unhideWhenUsed="1"/>
-    <w:lsdException w:name="index 8" w:semiHidden="1" w:unhideWhenUsed="1"/>
-    <w:lsdException w:name="index 9" w:semiHidden="1" w:unhideWhenUsed="1"/>
-    <w:lsdException w:name="toc 1" w:uiPriority="39" w:semiHidden="1" w:unhideWhenUsed="1"/>
-    <w:lsdException w:name="toc 2" w:uiPriority="39" w:semiHidden="1" w:unhideWhenUsed="1"/>
-    <w:lsdException w:name="toc 3" w:uiPriority="39" w:semiHidden="1" w:unhideWhenUsed="1"/>
-    <w:lsdException w:name="toc 4" w:uiPriority="39" w:semiHidden="1" w:unhideWhenUsed="1"/>
-    <w:lsdException w:name="toc 5" w:uiPriority="39" w:semiHidden="1" w:unhideWhenUsed="1"/>
-    <w:lsdException w:name="toc 6" w:uiPriority="39" w:semiHidden="1" w:unhideWhenUsed="1"/>
-    <w:lsdException w:name="toc 7" w:uiPriority="39" w:semiHidden="1" w:unhideWhenUsed="1"/>
-    <w:lsdException w:name="toc 8" w:uiPriority="39" w:semiHidden="1" w:unhideWhenUsed="1"/>
-    <w:lsdException w:name="toc 9" w:uiPriority="39" w:semiHidden="1" w:unhideWhenUsed="1"/>
-    <w:lsdException w:name="Normal Indent" w:semiHidden="1" w:unhideWhenUsed="1"/>
-    <w:lsdException w:name="footnote text" w:semiHidden="1" w:unhideWhenUsed="1"/>
-    <w:lsdException w:name="annotation text" w:semiHidden="1" w:unhideWhenUsed="1"/>
-    <w:lsdException w:name="header" w:semiHidden="1" w:unhideWhenUsed="1"/>
-    <w:lsdException w:name="footer" w:semiHidden="1" w:unhideWhenUsed="1"/>
-    <w:lsdException w:name="index heading" w:semiHidden="1" w:unhideWhenUsed="1"/>
-    <w:lsdException w:name="caption" w:uiPriority="35" w:semiHidden="1" w:unhideWhenUsed="1" w:qFormat="1"/>
-    <w:lsdException w:name="table of figures" w:semiHidden="1" w:unhideWhenUsed="1"/>
-    <w:lsdException w:name="envelope address" w:semiHidden="1" w:unhideWhenUsed="1"/>
-    <w:lsdException w:name="envelope return" w:semiHidden="1" w:unhideWhenUsed="1"/>
-    <w:lsdException w:name="footnote reference" w:semiHidden="1" w:unhideWhenUsed="1"/>
-    <w:lsdException w:name="annotation reference" w:semiHidden="1" w:unhideWhenUsed="1"/>
-    <w:lsdException w:name="line number" w:semiHidden="1" w:unhideWhenUsed="1"/>
-    <w:lsdException w:name="page number" w:semiHidden="1" w:unhideWhenUsed="1"/>
-    <w:lsdException w:name="endnote reference" w:semiHidden="1" w:unhideWhenUsed="1"/>
-    <w:lsdException w:name="endnote text" w:semiHidden="1" w:unhideWhenUsed="1"/>
-    <w:lsdException w:name="table of authorities" w:semiHidden="1" w:unhideWhenUsed="1"/>
-    <w:lsdException w:name="macro" w:semiHidden="1" w:unhideWhenUsed="1"/>
-    <w:lsdException w:name="toa heading" w:semiHidden="1" w:unhideWhenUsed="1"/>
-    <w:lsdException w:name="List" w:semiHidden="1" w:unhideWhenUsed="1"/>
-    <w:lsdException w:name="List Bullet" w:semiHidden="1" w:unhideWhenUsed="1"/>
-    <w:lsdException w:name="List Number" w:semiHidden="1" w:unhideWhenUsed="1"/>
-    <w:lsdException w:name="List 2" w:semiHidden="1" w:unhideWhenUsed="1"/>
-    <w:lsdException w:name="List 3" w:semiHidden="1" w:unhideWhenUsed="1"/>
-    <w:lsdException w:name="List 4" w:semiHidden="1" w:unhideWhenUsed="1"/>
-    <w:lsdException w:name="List 5" w:semiHidden="1" w:unhideWhenUsed="1"/>
-    <w:lsdException w:name="List Bullet 2" w:semiHidden="1" w:unhideWhenUsed="1"/>
-    <w:lsdException w:name="List Bullet 3" w:semiHidden="1" w:unhideWhenUsed="1"/>
-    <w:lsdException w:name="List Bullet 4" w:semiHidden="1" w:unhideWhenUsed="1"/>
-    <w:lsdException w:name="List Bullet 5" w:semiHidden="1" w:unhideWhenUsed="1"/>
-    <w:lsdException w:name="List Number 2" w:semiHidden="1" w:unhideWhenUsed="1"/>
-    <w:lsdException w:name="List Number 3" w:semiHidden="1" w:unhideWhenUsed="1"/>
-    <w:lsdException w:name="List Number 4" w:semiHidden="1" w:unhideWhenUsed="1"/>
-    <w:lsdException w:name="List Number 5" w:semiHidden="1" w:unhideWhenUsed="1"/>
-    <w:lsdException w:name="Title" w:uiPriority="10" w:qFormat="1"/>
-    <w:lsdException w:name="Closing" w:semiHidden="1" w:unhideWhenUsed="1"/>
-    <w:lsdException w:name="Signature" w:semiHidden="1" w:unhideWhenUsed="1"/>
-    <w:lsdException w:name="Default Paragraph Font" w:uiPriority="1" w:semiHidden="1" w:unhideWhenUsed="1"/>
-    <w:lsdException w:name="Body Text" w:semiHidden="1" w:unhideWhenUsed="1"/>
-    <w:lsdException w:name="Body Text Indent" w:semiHidden="1" w:unhideWhenUsed="1"/>
-    <w:lsdException w:name="List Continue" w:semiHidden="1" w:unhideWhenUsed="1"/>
-    <w:lsdException w:name="List Continue 2" w:semiHidden="1" w:unhideWhenUsed="1"/>
-    <w:lsdException w:name="List Continue 3" w:semiHidden="1" w:unhideWhenUsed="1"/>
-    <w:lsdException w:name="List Continue 4" w:semiHidden="1" w:unhideWhenUsed="1"/>
-    <w:lsdException w:name="List Continue 5" w:semiHidden="1" w:unhideWhenUsed="1"/>
-    <w:lsdException w:name="Message Header" w:semiHidden="1" w:unhideWhenUsed="1"/>
-    <w:lsdException w:name="Subtitle" w:uiPriority="0" w:qFormat="1"/>
-    <w:lsdException w:name="Salutation" w:semiHidden="1" w:unhideWhenUsed="1"/>
-    <w:lsdException w:name="Date" w:semiHidden="1" w:unhideWhenUsed="1"/>
-    <w:lsdException w:name="Body Text First Indent" w:semiHidden="1" w:unhideWhenUsed="1"/>
-    <w:lsdException w:name="Body Text First Indent 2" w:semiHidden="1" w:unhideWhenUsed="1"/>
-    <w:lsdException w:name="Note Heading" w:semiHidden="1" w:unhideWhenUsed="1"/>
-    <w:lsdException w:name="Body Text 2" w:semiHidden="1" w:unhideWhenUsed="1"/>
-    <w:lsdException w:name="Body Text 3" w:semiHidden="1" w:unhideWhenUsed="1"/>
-    <w:lsdException w:name="Body Text Indent 2" w:semiHidden="1" w:unhideWhenUsed="1"/>
-    <w:lsdException w:name="Body Text Indent 3" w:semiHidden="1" w:unhideWhenUsed="1"/>
-    <w:lsdException w:name="Block Text" w:semiHidden="1" w:unhideWhenUsed="1"/>
-    <w:lsdException w:name="Hyperlink" w:semiHidden="1" w:unhideWhenUsed="1"/>
-    <w:lsdException w:name="FollowedHyperlink" w:semiHidden="1" w:unhideWhenUsed="1"/>
-    <w:lsdException w:name="Strong" w:uiPriority="22" w:qFormat="1"/>
-    <w:lsdException w:name="Emphasis" w:uiPriority="20" w:qFormat="1"/>
-    <w:lsdException w:name="Document Map" w:semiHidden="1" w:unhideWhenUsed="1"/>
-    <w:lsdException w:name="Plain Text" w:semiHidden="1" w:unhideWhenUsed="1"/>
-    <w:lsdException w:name="E-mail Signature" w:semiHidden="1" w:unhideWhenUsed="1"/>
-    <w:lsdException w:name="HTML Top of Form" w:semiHidden="1" w:unhideWhenUsed="1"/>
-    <w:lsdException w:name="HTML Bottom of Form" w:semiHidden="1" w:unhideWhenUsed="1"/>
-    <w:lsdException w:name="Normal (Web)" w:semiHidden="1" w:unhideWhenUsed="1"/>
-    <w:lsdException w:name="HTML Acronym" w:semiHidden="1" w:unhideWhenUsed="1"/>
-    <w:lsdException w:name="HTML Address" w:semiHidden="1" w:unhideWhenUsed="1"/>
-    <w:lsdException w:name="HTML Cite" w:semiHidden="1" w:unhideWhenUsed="1"/>
-    <w:lsdException w:name="HTML Code" w:semiHidden="1" w:unhideWhenUsed="1"/>
-    <w:lsdException w:name="HTML Definition" w:semiHidden="1" w:unhideWhenUsed="1"/>
-    <w:lsdException w:name="HTML Keyboard" w:semiHidden="1" w:unhideWhenUsed="1"/>
-    <w:lsdException w:name="HTML Preformatted" w:semiHidden="1" w:unhideWhenUsed="1"/>
-    <w:lsdException w:name="HTML Sample" w:semiHidden="1" w:unhideWhenUsed="1"/>
-    <w:lsdException w:name="HTML Typewriter" w:semiHidden="1" w:unhideWhenUsed="1"/>
-    <w:lsdException w:name="HTML Variable" w:semiHidden="1" w:unhideWhenUsed="1"/>
-    <w:lsdException w:name="Normal Table" w:semiHidden="1" w:unhideWhenUsed="1"/>
-    <w:lsdException w:name="annotation subject" w:semiHidden="1" w:unhideWhenUsed="1"/>
-    <w:lsdException w:name="No List" w:semiHidden="1" w:unhideWhenUsed="1"/>
-    <w:lsdException w:name="Outline List 1" w:semiHidden="1" w:unhideWhenUsed="1"/>
-    <w:lsdException w:name="Outline List 2" w:semiHidden="1" w:unhideWhenUsed="1"/>
-    <w:lsdException w:name="Outline List 3" w:semiHidden="1" w:unhideWhenUsed="1"/>
-    <w:lsdException w:name="Table Simple 1" w:semiHidden="1" w:unhideWhenUsed="1"/>
-    <w:lsdException w:name="Table Simple 2" w:semiHidden="1" w:unhideWhenUsed="1"/>
-    <w:lsdException w:name="Table Simple 3" w:semiHidden="1" w:unhideWhenUsed="1"/>
-    <w:lsdException w:name="Table Classic 1" w:semiHidden="1" w:unhideWhenUsed="1"/>
-    <w:lsdException w:name="Table Classic 2" w:semiHidden="1" w:unhideWhenUsed="1"/>
-    <w:lsdException w:name="Table Classic 3" w:semiHidden="1" w:unhideWhenUsed="1"/>
-    <w:lsdException w:name="Table Classic 4" w:semiHidden="1" w:unhideWhenUsed="1"/>
-    <w:lsdException w:name="Table Colorful 1" w:semiHidden="1" w:unhideWhenUsed="1"/>
-    <w:lsdException w:name="Table Colorful 2" w:semiHidden="1" w:unhideWhenUsed="1"/>
-    <w:lsdException w:name="Table Colorful 3" w:semiHidden="1" w:unhideWhenUsed="1"/>
-    <w:lsdException w:name="Table Columns 1" w:semiHidden="1" w:unhideWhenUsed="1"/>
-    <w:lsdException w:name="Table Columns 2" w:semiHidden="1" w:unhideWhenUsed="1"/>
-    <w:lsdException w:name="Table Columns 3" w:semiHidden="1" w:unhideWhenUsed="1"/>
-    <w:lsdException w:name="Table Columns 4" w:semiHidden="1" w:unhideWhenUsed="1"/>
-    <w:lsdException w:name="Table Columns 5" w:semiHidden="1" w:unhideWhenUsed="1"/>
-    <w:lsdException w:name="Table Grid 1" w:semiHidden="1" w:unhideWhenUsed="1"/>
-    <w:lsdException w:name="Table Grid 2" w:semiHidden="1" w:unhideWhenUsed="1"/>
-    <w:lsdException w:name="Table Grid 3" w:semiHidden="1" w:unhideWhenUsed="1"/>
-    <w:lsdException w:name="Table Grid 4" w:semiHidden="1" w:unhideWhenUsed="1"/>
-    <w:lsdException w:name="Table Grid 5" w:semiHidden="1" w:unhideWhenUsed="1"/>
-    <w:lsdException w:name="Table Grid 6" w:semiHidden="1" w:unhideWhenUsed="1"/>
-    <w:lsdException w:name="Table Grid 7" w:semiHidden="1" w:unhideWhenUsed="1"/>
-    <w:lsdException w:name="Table Grid 8" w:semiHidden="1" w:unhideWhenUsed="1"/>
-    <w:lsdException w:name="Table List 1" w:semiHidden="1" w:unhideWhenUsed="1"/>
-    <w:lsdException w:name="Table List 2" w:semiHidden="1" w:unhideWhenUsed="1"/>
-    <w:lsdException w:name="Table List 3" w:semiHidden="1" w:unhideWhenUsed="1"/>
-    <w:lsdException w:name="Table List 4" w:semiHidden="1" w:unhideWhenUsed="1"/>
-    <w:lsdException w:name="Table List 5" w:semiHidden="1" w:unhideWhenUsed="1"/>
-    <w:lsdException w:name="Table List 6" w:semiHidden="1" w:unhideWhenUsed="1"/>
-    <w:lsdException w:name="Table List 7" w:semiHidden="1" w:unhideWhenUsed="1"/>
-    <w:lsdException w:name="Table List 8" w:semiHidden="1" w:unhideWhenUsed="1"/>
-    <w:lsdException w:name="Table 3D effects 1" w:semiHidden="1" w:unhideWhenUsed="1"/>
-    <w:lsdException w:name="Table 3D effects 2" w:semiHidden="1" w:unhideWhenUsed="1"/>
-    <w:lsdException w:name="Table 3D effects 3" w:semiHidden="1" w:unhideWhenUsed="1"/>
-    <w:lsdException w:name="Table Contemporary" w:semiHidden="1" w:unhideWhenUsed="1"/>
-    <w:lsdException w:name="Table Elegant" w:semiHidden="1" w:unhideWhenUsed="1"/>
-    <w:lsdException w:name="Table Professional" w:semiHidden="1" w:unhideWhenUsed="1"/>
-    <w:lsdException w:name="Table Subtle 1" w:semiHidden="1" w:unhideWhenUsed="1"/>
-    <w:lsdException w:name="Table Subtle 2" w:semiHidden="1" w:unhideWhenUsed="1"/>
-    <w:lsdException w:name="Table Web 1" w:semiHidden="1" w:unhideWhenUsed="1"/>
-    <w:lsdException w:name="Table Web 2" w:semiHidden="1" w:unhideWhenUsed="1"/>
-    <w:lsdException w:name="Table Web 3" w:semiHidden="1" w:unhideWhenUsed="1"/>
-    <w:lsdException w:name="Balloon Text" w:semiHidden="1" w:unhideWhenUsed="1"/>
-    <w:lsdException w:name="Table Grid" w:uiPriority="39"/>
-    <w:lsdException w:name="Table Theme" w:semiHidden="1" w:unhideWhenUsed="1"/>
-    <w:lsdException w:name="Placeholder Text" w:semiHidden="1"/>
-    <w:lsdException w:name="No Spacing" w:uiPriority="1" w:qFormat="1"/>
-    <w:lsdException w:name="Light Shading" w:uiPriority="60"/>
-    <w:lsdException w:name="Light List" w:uiPriority="61"/>
-    <w:lsdException w:name="Light Grid" w:uiPriority="62"/>
-    <w:lsdException w:name="Medium Shading 1" w:uiPriority="63"/>
-    <w:lsdException w:name="Medium Shading 2" w:uiPriority="64"/>
-    <w:lsdException w:name="Medium List 1" w:uiPriority="65"/>
-    <w:lsdException w:name="Medium List 2" w:uiPriority="66"/>
-    <w:lsdException w:name="Medium Grid 1" w:uiPriority="67"/>
-    <w:lsdException w:name="Medium Grid 2" w:uiPriority="68"/>
-    <w:lsdException w:name="Medium Grid 3" w:uiPriority="69"/>
-    <w:lsdException w:name="Dark List" w:uiPriority="70"/>
-    <w:lsdException w:name="Colorful Shading" w:uiPriority="71"/>
-    <w:lsdException w:name="Colorful List" w:uiPriority="72"/>
-    <w:lsdException w:name="Colorful Grid" w:uiPriority="73"/>
-    <w:lsdException w:name="Light Shading Accent 1" w:uiPriority="60"/>
-    <w:lsdException w:name="Light List Accent 1" w:uiPriority="61"/>
-    <w:lsdException w:name="Light Grid Accent 1" w:uiPriority="62"/>
-    <w:lsdException w:name="Medium Shading 1 Accent 1" w:uiPriority="63"/>
-    <w:lsdException w:name="Medium Shading 2 Accent 1" w:uiPriority="64"/>
-    <w:lsdException w:name="Medium List 1 Accent 1" w:uiPriority="65"/>
-    <w:lsdException w:name="Revision" w:semiHidden="1"/>
-    <w:lsdException w:name="List Paragraph" w:uiPriority="34" w:qFormat="1"/>
-    <w:lsdException w:name="Quote" w:uiPriority="29" w:qFormat="1"/>
-    <w:lsdException w:name="Intense Quote" w:uiPriority="30" w:qFormat="1"/>
-    <w:lsdException w:name="Medium List 2 Accent 1" w:uiPriority="66"/>
-    <w:lsdException w:name="Medium Grid 1 Accent 1" w:uiPriority="67"/>
-    <w:lsdException w:name="Medium Grid 2 Accent 1" w:uiPriority="68"/>
-    <w:lsdException w:name="Medium Grid 3 Accent 1" w:uiPriority="69"/>
-    <w:lsdException w:name="Dark List Accent 1" w:uiPriority="70"/>
-    <w:lsdException w:name="Colorful Shading Accent 1" w:uiPriority="71"/>
-    <w:lsdException w:name="Colorful List Accent 1" w:uiPriority="72"/>
-    <w:lsdException w:name="Colorful Grid Accent 1" w:uiPriority="73"/>
-    <w:lsdException w:name="Light Shading Accent 2" w:uiPriority="60"/>
-    <w:lsdException w:name="Light List Accent 2" w:uiPriority="61"/>
-    <w:lsdException w:name="Light Grid Accent 2" w:uiPriority="62"/>
-    <w:lsdException w:name="Medium Shading 1 Accent 2" w:uiPriority="63"/>
-    <w:lsdException w:name="Medium Shading 2 Accent 2" w:uiPriority="64"/>
-    <w:lsdException w:name="Medium List 1 Accent 2" w:uiPriority="65"/>
-    <w:lsdException w:name="Medium List 2 Accent 2" w:uiPriority="66"/>
-    <w:lsdException w:name="Medium Grid 1 Accent 2" w:uiPriority="67"/>
-    <w:lsdException w:name="Medium Grid 2 Accent 2" w:uiPriority="68"/>
-    <w:lsdException w:name="Medium Grid 3 Accent 2" w:uiPriority="69"/>
-    <w:lsdException w:name="Dark List Accent 2" w:uiPriority="70"/>
-    <w:lsdException w:name="Colorful Shading Accent 2" w:uiPriority="71"/>
-    <w:lsdException w:name="Colorful List Accent 2" w:uiPriority="72"/>
-    <w:lsdException w:name="Colorful Grid Accent 2" w:uiPriority="73"/>
-    <w:lsdException w:name="Light Shading Accent 3" w:uiPriority="60"/>
-    <w:lsdException w:name="Light List Accent 3" w:uiPriority="61"/>
-    <w:lsdException w:name="Light Grid Accent 3" w:uiPriority="62"/>
-    <w:lsdException w:name="Medium Shading 1 Accent 3" w:uiPriority="63"/>
-    <w:lsdException w:name="Medium Shading 2 Accent 3" w:uiPriority="64"/>
-    <w:lsdException w:name="Medium List 1 Accent 3" w:uiPriority="65"/>
-    <w:lsdException w:name="Medium List 2 Accent 3" w:uiPriority="66"/>
-    <w:lsdException w:name="Medium Grid 1 Accent 3" w:uiPriority="67"/>
-    <w:lsdException w:name="Medium Grid 2 Accent 3" w:uiPriority="68"/>
-    <w:lsdException w:name="Medium Grid 3 Accent 3" w:uiPriority="69"/>
-    <w:lsdException w:name="Dark List Accent 3" w:uiPriority="70"/>
-    <w:lsdException w:name="Colorful Shading Accent 3" w:uiPriority="71"/>
-    <w:lsdException w:name="Colorful List Accent 3" w:uiPriority="72"/>
-    <w:lsdException w:name="Colorful Grid Accent 3" w:uiPriority="73"/>
-    <w:lsdException w:name="Light Shading Accent 4" w:uiPriority="60"/>
-    <w:lsdException w:name="Light List Accent 4" w:uiPriority="61"/>
-    <w:lsdException w:name="Light Grid Accent 4" w:uiPriority="62"/>
-    <w:lsdException w:name="Medium Shading 1 Accent 4" w:uiPriority="63"/>
-    <w:lsdException w:name="Medium Shading 2 Accent 4" w:uiPriority="64"/>
-    <w:lsdException w:name="Medium List 1 Accent 4" w:uiPriority="65"/>
-    <w:lsdException w:name="Medium List 2 Accent 4" w:uiPriority="66"/>
-    <w:lsdException w:name="Medium Grid 1 Accent 4" w:uiPriority="67"/>
-    <w:lsdException w:name="Medium Grid 2 Accent 4" w:uiPriority="68"/>
-    <w:lsdException w:name="Medium Grid 3 Accent 4" w:uiPriority="69"/>
-    <w:lsdException w:name="Dark List Accent 4" w:uiPriority="70"/>
-    <w:lsdException w:name="Colorful Shading Accent 4" w:uiPriority="71"/>
-    <w:lsdException w:name="Colorful List Accent 4" w:uiPriority="72"/>
-    <w:lsdException w:name="Colorful Grid Accent 4" w:uiPriority="73"/>
-    <w:lsdException w:name="Light Shading Accent 5" w:uiPriority="60"/>
-    <w:lsdException w:name="Light List Accent 5" w:uiPriority="61"/>
-    <w:lsdException w:name="Light Grid Accent 5" w:uiPriority="62"/>
-    <w:lsdException w:name="Medium Shading 1 Accent 5" w:uiPriority="63"/>
-    <w:lsdException w:name="Medium Shading 2 Accent 5" w:uiPriority="64"/>
-    <w:lsdException w:name="Medium List 1 Accent 5" w:uiPriority="65"/>
-    <w:lsdException w:name="Medium List 2 Accent 5" w:uiPriority="66"/>
-    <w:lsdException w:name="Medium Grid 1 Accent 5" w:uiPriority="67"/>
-    <w:lsdException w:name="Medium Grid 2 Accent 5" w:uiPriority="68"/>
-    <w:lsdException w:name="Medium Grid 3 Accent 5" w:uiPriority="69"/>
-    <w:lsdException w:name="Dark List Accent 5" w:uiPriority="70"/>
-    <w:lsdException w:name="Colorful Shading Accent 5" w:uiPriority="71"/>
-    <w:lsdException w:name="Colorful List Accent 5" w:uiPriority="72"/>
-    <w:lsdException w:name="Colorful Grid Accent 5" w:uiPriority="73"/>
-    <w:lsdException w:name="Light Shading Accent 6" w:uiPriority="60"/>
-    <w:lsdException w:name="Light List Accent 6" w:uiPriority="61"/>
-    <w:lsdException w:name="Light Grid Accent 6" w:uiPriority="62"/>
-    <w:lsdException w:name="Medium Shading 1 Accent 6" w:uiPriority="63"/>
-    <w:lsdException w:name="Medium Shading 2 Accent 6" w:uiPriority="64"/>
-    <w:lsdException w:name="Medium List 1 Accent 6" w:uiPriority="65"/>
-    <w:lsdException w:name="Medium List 2 Accent 6" w:uiPriority="66"/>
-    <w:lsdException w:name="Medium Grid 1 Accent 6" w:uiPriority="67"/>
-    <w:lsdException w:name="Medium Grid 2 Accent 6" w:uiPriority="68"/>
-    <w:lsdException w:name="Medium Grid 3 Accent 6" w:uiPriority="69"/>
-    <w:lsdException w:name="Dark List Accent 6" w:uiPriority="70"/>
-    <w:lsdException w:name="Colorful Shading Accent 6" w:uiPriority="71"/>
-    <w:lsdException w:name="Colorful List Accent 6" w:uiPriority="72"/>
-    <w:lsdException w:name="Colorful Grid Accent 6" w:uiPriority="73"/>
-    <w:lsdException w:name="Subtle Emphasis" w:uiPriority="19" w:qFormat="1"/>
-    <w:lsdException w:name="Intense Emphasis" w:uiPriority="21" w:qFormat="1"/>
-    <w:lsdException w:name="Subtle Reference" w:uiPriority="31" w:qFormat="1"/>
-    <w:lsdException w:name="Intense Reference" w:uiPriority="32" w:qFormat="1"/>
-    <w:lsdException w:name="Book Title" w:uiPriority="33" w:qFormat="1"/>
-    <w:lsdException w:name="Bibliography" w:uiPriority="37" w:semiHidden="1" w:unhideWhenUsed="1"/>
-    <w:lsdException w:name="TOC Heading" w:uiPriority="39" w:semiHidden="1" w:unhideWhenUsed="1" w:qFormat="1"/>
-    <w:lsdException w:name="Plain Table 1" w:uiPriority="41"/>
-    <w:lsdException w:name="Plain Table 2" w:uiPriority="42"/>
-    <w:lsdException w:name="Plain Table 3" w:uiPriority="43"/>
-    <w:lsdException w:name="Plain Table 4" w:uiPriority="44"/>
-    <w:lsdException w:name="Plain Table 5" w:uiPriority="45"/>
-    <w:lsdException w:name="Grid Table Light" w:uiPriority="40"/>
-    <w:lsdException w:name="Grid Table 1 Light" w:uiPriority="46"/>
-    <w:lsdException w:name="Grid Table 2" w:uiPriority="47"/>
-    <w:lsdException w:name="Grid Table 3" w:uiPriority="48"/>
-    <w:lsdException w:name="Grid Table 4" w:uiPriority="49"/>
-    <w:lsdException w:name="Grid Table 5 Dark" w:uiPriority="50"/>
-    <w:lsdException w:name="Grid Table 6 Colorful" w:uiPriority="51"/>
-    <w:lsdException w:name="Grid Table 7 Colorful" w:uiPriority="52"/>
-    <w:lsdException w:name="Grid Table 1 Light Accent 1" w:uiPriority="46"/>
-    <w:lsdException w:name="Grid Table 2 Accent 1" w:uiPriority="47"/>
-    <w:lsdException w:name="Grid Table 3 Accent 1" w:uiPriority="48"/>
-    <w:lsdException w:name="Grid Table 4 Accent 1" w:uiPriority="49"/>
-    <w:lsdException w:name="Grid Table 5 Dark Accent 1" w:uiPriority="50"/>
-    <w:lsdException w:name="Grid Table 6 Colorful Accent 1" w:uiPriority="51"/>
-    <w:lsdException w:name="Grid Table 7 Colorful Accent 1" w:uiPriority="52"/>
-    <w:lsdException w:name="Grid Table 1 Light Accent 2" w:uiPriority="46"/>
-    <w:lsdException w:name="Grid Table 2 Accent 2" w:uiPriority="47"/>
-    <w:lsdException w:name="Grid Table 3 Accent 2" w:uiPriority="48"/>
-    <w:lsdException w:name="Grid Table 4 Accent 2" w:uiPriority="49"/>
-    <w:lsdException w:name="Grid Table 5 Dark Accent 2" w:uiPriority="50"/>
-    <w:lsdException w:name="Grid Table 6 Colorful Accent 2" w:uiPriority="51"/>
-    <w:lsdException w:name="Grid Table 7 Colorful Accent 2" w:uiPriority="52"/>
-    <w:lsdException w:name="Grid Table 1 Light Accent 3" w:uiPriority="46"/>
-    <w:lsdException w:name="Grid Table 2 Accent 3" w:uiPriority="47"/>
-    <w:lsdException w:name="Grid Table 3 Accent 3" w:uiPriority="48"/>
-    <w:lsdException w:name="Grid Table 4 Accent 3" w:uiPriority="49"/>
-    <w:lsdException w:name="Grid Table 5 Dark Accent 3" w:uiPriority="50"/>
-    <w:lsdException w:name="Grid Table 6 Colorful Accent 3" w:uiPriority="51"/>
-    <w:lsdException w:name="Grid Table 7 Colorful Accent 3" w:uiPriority="52"/>
-    <w:lsdException w:name="Grid Table 1 Light Accent 4" w:uiPriority="46"/>
-    <w:lsdException w:name="Grid Table 2 Accent 4" w:uiPriority="47"/>
-    <w:lsdException w:name="Grid Table 3 Accent 4" w:uiPriority="48"/>
-    <w:lsdException w:name="Grid Table 4 Accent 4" w:uiPriority="49"/>
-    <w:lsdException w:name="Grid Table 5 Dark Accent 4" w:uiPriority="50"/>
-    <w:lsdException w:name="Grid Table 6 Colorful Accent 4" w:uiPriority="51"/>
-    <w:lsdException w:name="Grid Table 7 Colorful Accent 4" w:uiPriority="52"/>
-    <w:lsdException w:name="Grid Table 1 Light Accent 5" w:uiPriority="46"/>
-    <w:lsdException w:name="Grid Table 2 Accent 5" w:uiPriority="47"/>
-    <w:lsdException w:name="Grid Table 3 Accent 5" w:uiPriority="48"/>
-    <w:lsdException w:name="Grid Table 4 Accent 5" w:uiPriority="49"/>
-    <w:lsdException w:name="Grid Table 5 Dark Accent 5" w:uiPriority="50"/>
-    <w:lsdException w:name="Grid Table 6 Colorful Accent 5" w:uiPriority="51"/>
-    <w:lsdException w:name="Grid Table 7 Colorful Accent 5" w:uiPriority="52"/>
-    <w:lsdException w:name="Grid Table 1 Light Accent 6" w:uiPriority="46"/>
-    <w:lsdException w:name="Grid Table 2 Accent 6" w:uiPriority="47"/>
-    <w:lsdException w:name="Grid Table 3 Accent 6" w:uiPriority="48"/>
-    <w:lsdException w:name="Grid Table 4 Accent 6" w:uiPriority="49"/>
-    <w:lsdException w:name="Grid Table 5 Dark Accent 6" w:uiPriority="50"/>
-    <w:lsdException w:name="Grid Table 6 Colorful Accent 6" w:uiPriority="51"/>
-    <w:lsdException w:name="Grid Table 7 Colorful Accent 6" w:uiPriority="52"/>
-    <w:lsdException w:name="List Table 1 Light" w:uiPriority="46"/>
-    <w:lsdException w:name="List Table 2" w:uiPriority="47"/>
-    <w:lsdException w:name="List Table 3" w:uiPriority="48"/>
-    <w:lsdException w:name="List Table 4" w:uiPriority="49"/>
-    <w:lsdException w:name="List Table 5 Dark" w:uiPriority="50"/>
-    <w:lsdException w:name="List Table 6 Colorful" w:uiPriority="51"/>
-    <w:lsdException w:name="List Table 7 Colorful" w:uiPriority="52"/>
-    <w:lsdException w:name="List Table 1 Light Accent 1" w:uiPriority="46"/>
-    <w:lsdException w:name="List Table 2 Accent 1" w:uiPriority="47"/>
-    <w:lsdException w:name="List Table 3 Accent 1" w:uiPriority="48"/>
-    <w:lsdException w:name="List Table 4 Accent 1" w:uiPriority="49"/>
-    <w:lsdException w:name="List Table 5 Dark Accent 1" w:uiPriority="50"/>
-    <w:lsdException w:name="List Table 6 Colorful Accent 1" w:uiPriority="51"/>
-    <w:lsdException w:name="List Table 7 Colorful Accent 1" w:uiPriority="52"/>
-    <w:lsdException w:name="List Table 1 Light Accent 2" w:uiPriority="46"/>
-    <w:lsdException w:name="List Table 2 Accent 2" w:uiPriority="47"/>
-    <w:lsdException w:name="List Table 3 Accent 2" w:uiPriority="48"/>
-    <w:lsdException w:name="List Table 4 Accent 2" w:uiPriority="49"/>
-    <w:lsdException w:name="List Table 5 Dark Accent 2" w:uiPriority="50"/>
-    <w:lsdException w:name="List Table 6 Colorful Accent 2" w:uiPriority="51"/>
-    <w:lsdException w:name="List Table 7 Colorful Accent 2" w:uiPriority="52"/>
-    <w:lsdException w:name="List Table 1 Light Accent 3" w:uiPriority="46"/>
-    <w:lsdException w:name="List Table 2 Accent 3" w:uiPriority="47"/>
-    <w:lsdException w:name="List Table 3 Accent 3" w:uiPriority="48"/>
-    <w:lsdException w:name="List Table 4 Accent 3" w:uiPriority="49"/>
-    <w:lsdException w:name="List Table 5 Dark Accent 3" w:uiPriority="50"/>
-    <w:lsdException w:name="List Table 6 Colorful Accent 3" w:uiPriority="51"/>
-    <w:lsdException w:name="List Table 7 Colorful Accent 3" w:uiPriority="52"/>
-    <w:lsdException w:name="List Table 1 Light Accent 4" w:uiPriority="46"/>
-    <w:lsdException w:name="List Table 2 Accent 4" w:uiPriority="47"/>
-    <w:lsdException w:name="List Table 3 Accent 4" w:uiPriority="48"/>
-    <w:lsdException w:name="List Table 4 Accent 4" w:uiPriority="49"/>
-    <w:lsdException w:name="List Table 5 Dark Accent 4" w:uiPriority="50"/>
-    <w:lsdException w:name="List Table 6 Colorful Accent 4" w:uiPriority="51"/>
-    <w:lsdException w:name="List Table 7 Colorful Accent 4" w:uiPriority="52"/>
-    <w:lsdException w:name="List Table 1 Light Accent 5" w:uiPriority="46"/>
-    <w:lsdException w:name="List Table 2 Accent 5" w:uiPriority="47"/>
-    <w:lsdException w:name="List Table 3 Accent 5" w:uiPriority="48"/>
-    <w:lsdException w:name="List Table 4 Accent 5" w:uiPriority="49"/>
-    <w:lsdException w:name="List Table 5 Dark Accent 5" w:uiPriority="50"/>
-    <w:lsdException w:name="List Table 6 Colorful Accent 5" w:uiPriority="51"/>
-    <w:lsdException w:name="List Table 7 Colorful Accent 5" w:uiPriority="52"/>
-    <w:lsdException w:name="List Table 1 Light Accent 6" w:uiPriority="46"/>
-    <w:lsdException w:name="List Table 2 Accent 6" w:uiPriority="47"/>
-    <w:lsdException w:name="List Table 3 Accent 6" w:uiPriority="48"/>
-    <w:lsdException w:name="List Table 4 Accent 6" w:uiPriority="49"/>
-    <w:lsdException w:name="List Table 5 Dark Accent 6" w:uiPriority="50"/>
-    <w:lsdException w:name="List Table 6 Colorful Accent 6" w:uiPriority="51"/>
-    <w:lsdException w:name="List Table 7 Colorful Accent 6" w:uiPriority="52"/>
-    <w:lsdException w:name="Mention" w:semiHidden="1" w:unhideWhenUsed="1"/>
-    <w:lsdException w:name="Smart Hyperlink" w:semiHidden="1" w:unhideWhenUsed="1"/>
-    <w:lsdException w:name="Hashtag" w:semiHidden="1" w:unhideWhenUsed="1"/>
-    <w:lsdException w:name="Unresolved Mention" w:semiHidden="1" w:unhideWhenUsed="1"/>
-    <w:lsdException w:name="Smart Link" w:semiHidden="1" w:unhideWhenUsed="1"/>
+  <w:latentStyles w:defLockedState="0" w:defUIPriority="99" w:defSemiHidden="1" w:defUnhideWhenUsed="1" w:defQFormat="0" w:count="260">
+    <w:lsdException w:name="Normal" w:uiPriority="0" w:semiHidden="0" w:unhideWhenUsed="0" w:qFormat="1"/>
+    <w:lsdException w:name="heading 1" w:uiPriority="0" w:semiHidden="0" w:unhideWhenUsed="0" w:qFormat="1"/>
+    <w:lsdException w:name="heading 2" w:uiPriority="0" w:semiHidden="0" w:unhideWhenUsed="0" w:qFormat="1"/>
+    <w:lsdException w:name="heading 3" w:uiPriority="0" w:semiHidden="0" w:unhideWhenUsed="0" w:qFormat="1"/>
+    <w:lsdException w:name="heading 4" w:uiPriority="9" w:qFormat="1"/>
+    <w:lsdException w:name="heading 5" w:uiPriority="9" w:qFormat="1"/>
+    <w:lsdException w:name="heading 6" w:uiPriority="9" w:qFormat="1"/>
+    <w:lsdException w:name="heading 7" w:uiPriority="9" w:qFormat="1"/>
+    <w:lsdException w:name="heading 8" w:uiPriority="9" w:qFormat="1"/>
+    <w:lsdException w:name="heading 9" w:uiPriority="9" w:qFormat="1"/>
+    <w:lsdException w:name="index 1" w:uiPriority="99"/>
+    <w:lsdException w:name="index 2" w:uiPriority="99"/>
+    <w:lsdException w:name="index 3" w:uiPriority="99"/>
+    <w:lsdException w:name="index 4" w:uiPriority="99"/>
+    <w:lsdException w:name="index 5" w:uiPriority="99"/>
+    <w:lsdException w:name="index 6" w:uiPriority="99"/>
+    <w:lsdException w:name="index 7" w:uiPriority="99"/>
+    <w:lsdException w:name="index 8" w:uiPriority="99"/>
+    <w:lsdException w:name="index 9" w:uiPriority="99"/>
+    <w:lsdException w:name="toc 1" w:uiPriority="39" w:semiHidden="0" w:qFormat="1"/>
+    <w:lsdException w:name="toc 2" w:uiPriority="39"/>
+    <w:lsdException w:name="toc 3" w:uiPriority="39" w:semiHidden="0"/>
+    <w:lsdException w:name="toc 4" w:uiPriority="39"/>
+    <w:lsdException w:name="toc 5" w:uiPriority="39"/>
+    <w:lsdException w:name="toc 6" w:uiPriority="39"/>
+    <w:lsdException w:name="toc 7" w:uiPriority="39"/>
+    <w:lsdException w:name="toc 8" w:uiPriority="39"/>
+    <w:lsdException w:name="toc 9" w:uiPriority="39"/>
+    <w:lsdException w:name="Normal Indent" w:uiPriority="99"/>
+    <w:lsdException w:name="footnote text" w:uiPriority="99"/>
+    <w:lsdException w:name="annotation text" w:uiPriority="99"/>
+    <w:lsdException w:name="header" w:uiPriority="99" w:semiHidden="0"/>
+    <w:lsdException w:name="footer" w:uiPriority="99" w:semiHidden="0"/>
+    <w:lsdException w:name="index heading" w:uiPriority="0" w:semiHidden="0" w:unhideWhenUsed="0"/>
+    <w:lsdException w:name="caption" w:uiPriority="0" w:semiHidden="0" w:unhideWhenUsed="0" w:qFormat="1"/>
+    <w:lsdException w:name="table of figures" w:uiPriority="99"/>
+    <w:lsdException w:name="envelope address" w:uiPriority="99"/>
+    <w:lsdException w:name="envelope return" w:uiPriority="99"/>
+    <w:lsdException w:name="footnote reference" w:uiPriority="99"/>
+    <w:lsdException w:name="annotation reference" w:uiPriority="99"/>
+    <w:lsdException w:name="line number" w:uiPriority="99"/>
+    <w:lsdException w:name="page number" w:uiPriority="99"/>
+    <w:lsdException w:name="endnote reference" w:uiPriority="99"/>
+    <w:lsdException w:name="endnote text" w:uiPriority="99"/>
+    <w:lsdException w:name="table of authorities" w:uiPriority="99"/>
+    <w:lsdException w:name="macro" w:uiPriority="99"/>
+    <w:lsdException w:name="toa heading" w:uiPriority="99"/>
+    <w:lsdException w:name="List" w:uiPriority="0" w:semiHidden="0" w:unhideWhenUsed="0"/>
+    <w:lsdException w:name="List Bullet" w:uiPriority="99"/>
+    <w:lsdException w:name="List Number" w:uiPriority="99"/>
+    <w:lsdException w:name="List 2" w:uiPriority="99"/>
+    <w:lsdException w:name="List 3" w:uiPriority="99"/>
+    <w:lsdException w:name="List 4" w:uiPriority="99"/>
+    <w:lsdException w:name="List 5" w:uiPriority="99"/>
+    <w:lsdException w:name="List Bullet 2" w:uiPriority="99"/>
+    <w:lsdException w:name="List Bullet 3" w:uiPriority="99"/>
+    <w:lsdException w:name="List Bullet 4" w:uiPriority="99"/>
+    <w:lsdException w:name="List Bullet 5" w:uiPriority="99"/>
+    <w:lsdException w:name="List Number 2" w:uiPriority="99"/>
+    <w:lsdException w:name="List Number 3" w:uiPriority="99"/>
+    <w:lsdException w:name="List Number 4" w:uiPriority="99"/>
+    <w:lsdException w:name="List Number 5" w:uiPriority="99"/>
+    <w:lsdException w:name="Title" w:uiPriority="10" w:semiHidden="0" w:unhideWhenUsed="0" w:qFormat="1"/>
+    <w:lsdException w:name="Closing" w:uiPriority="99"/>
+    <w:lsdException w:name="Signature" w:uiPriority="99"/>
+    <w:lsdException w:name="Default Paragraph Font" w:uiPriority="1" w:qFormat="1"/>
+    <w:lsdException w:name="Body Text" w:uiPriority="0" w:semiHidden="0" w:unhideWhenUsed="0"/>
+    <w:lsdException w:name="Body Text Indent" w:uiPriority="99"/>
+    <w:lsdException w:name="List Continue" w:uiPriority="99"/>
+    <w:lsdException w:name="List Continue 2" w:uiPriority="99"/>
+    <w:lsdException w:name="List Continue 3" w:uiPriority="99"/>
+    <w:lsdException w:name="List Continue 4" w:uiPriority="99"/>
+    <w:lsdException w:name="List Continue 5" w:uiPriority="99"/>
+    <w:lsdException w:name="Message Header" w:uiPriority="99"/>
+    <w:lsdException w:name="Subtitle" w:uiPriority="0" w:semiHidden="0" w:unhideWhenUsed="0" w:qFormat="1"/>
+    <w:lsdException w:name="Salutation" w:uiPriority="99"/>
+    <w:lsdException w:name="Date" w:uiPriority="99"/>
+    <w:lsdException w:name="Body Text First Indent" w:uiPriority="99"/>
+    <w:lsdException w:name="Body Text First Indent 2" w:uiPriority="99"/>
+    <w:lsdException w:name="Note Heading" w:uiPriority="99"/>
+    <w:lsdException w:name="Body Text 2" w:uiPriority="99"/>
+    <w:lsdException w:name="Body Text 3" w:uiPriority="99"/>
+    <w:lsdException w:name="Body Text Indent 2" w:uiPriority="99"/>
+    <w:lsdException w:name="Body Text Indent 3" w:uiPriority="99"/>
+    <w:lsdException w:name="Block Text" w:uiPriority="99"/>
+    <w:lsdException w:name="Hyperlink" w:uiPriority="99" w:semiHidden="0" w:qFormat="1"/>
+    <w:lsdException w:name="FollowedHyperlink" w:uiPriority="99" w:qFormat="1"/>
+    <w:lsdException w:name="Strong" w:uiPriority="22" w:semiHidden="0" w:unhideWhenUsed="0" w:qFormat="1"/>
+    <w:lsdException w:name="Emphasis" w:uiPriority="20" w:semiHidden="0" w:unhideWhenUsed="0" w:qFormat="1"/>
+    <w:lsdException w:name="Document Map" w:uiPriority="99"/>
+    <w:lsdException w:name="Plain Text" w:uiPriority="99"/>
+    <w:lsdException w:name="E-mail Signature" w:uiPriority="99"/>
+    <w:lsdException w:name="Normal (Web)" w:uiPriority="99"/>
+    <w:lsdException w:name="HTML Acronym" w:uiPriority="99"/>
+    <w:lsdException w:name="HTML Address" w:uiPriority="99"/>
+    <w:lsdException w:name="HTML Cite" w:uiPriority="99"/>
+    <w:lsdException w:name="HTML Code" w:uiPriority="99"/>
+    <w:lsdException w:name="HTML Definition" w:uiPriority="99"/>
+    <w:lsdException w:name="HTML Keyboard" w:uiPriority="99"/>
+    <w:lsdException w:name="HTML Preformatted" w:uiPriority="99"/>
+    <w:lsdException w:name="HTML Sample" w:uiPriority="99"/>
+    <w:lsdException w:name="HTML Typewriter" w:uiPriority="99"/>
+    <w:lsdException w:name="HTML Variable" w:uiPriority="99"/>
+    <w:lsdException w:name="Normal Table" w:uiPriority="99"/>
+    <w:lsdException w:name="annotation subject" w:uiPriority="99"/>
+    <w:lsdException w:name="Table Simple 1" w:uiPriority="99"/>
+    <w:lsdException w:name="Table Simple 2" w:uiPriority="99"/>
+    <w:lsdException w:name="Table Simple 3" w:uiPriority="99"/>
+    <w:lsdException w:name="Table Classic 1" w:uiPriority="99"/>
+    <w:lsdException w:name="Table Classic 2" w:uiPriority="99"/>
+    <w:lsdException w:name="Table Classic 3" w:uiPriority="99"/>
+    <w:lsdException w:name="Table Classic 4" w:uiPriority="99"/>
+    <w:lsdException w:name="Table Colorful 1" w:uiPriority="99"/>
+    <w:lsdException w:name="Table Colorful 2" w:uiPriority="99"/>
+    <w:lsdException w:name="Table Colorful 3" w:uiPriority="99"/>
+    <w:lsdException w:name="Table Columns 1" w:uiPriority="99"/>
+    <w:lsdException w:name="Table Columns 2" w:uiPriority="99"/>
+    <w:lsdException w:name="Table Columns 3" w:uiPriority="99"/>
+    <w:lsdException w:name="Table Columns 4" w:uiPriority="99"/>
+    <w:lsdException w:name="Table Columns 5" w:uiPriority="99"/>
+    <w:lsdException w:name="Table Grid 1" w:uiPriority="99"/>
+    <w:lsdException w:name="Table Grid 2" w:uiPriority="99"/>
+    <w:lsdException w:name="Table Grid 3" w:uiPriority="99"/>
+    <w:lsdException w:name="Table Grid 4" w:uiPriority="99"/>
+    <w:lsdException w:name="Table Grid 5" w:uiPriority="99"/>
+    <w:lsdException w:name="Table Grid 6" w:uiPriority="99"/>
+    <w:lsdException w:name="Table Grid 7" w:uiPriority="99"/>
+    <w:lsdException w:name="Table Grid 8" w:uiPriority="99"/>
+    <w:lsdException w:name="Table List 1" w:uiPriority="99"/>
+    <w:lsdException w:name="Table List 2" w:uiPriority="99"/>
+    <w:lsdException w:name="Table List 3" w:uiPriority="99"/>
+    <w:lsdException w:name="Table List 4" w:uiPriority="99"/>
+    <w:lsdException w:name="Table List 5" w:uiPriority="99"/>
+    <w:lsdException w:name="Table List 6" w:uiPriority="99"/>
+    <w:lsdException w:name="Table List 7" w:uiPriority="99"/>
+    <w:lsdException w:name="Table List 8" w:uiPriority="99"/>
+    <w:lsdException w:name="Table 3D effects 1" w:uiPriority="99"/>
+    <w:lsdException w:name="Table 3D effects 2" w:uiPriority="99"/>
+    <w:lsdException w:name="Table 3D effects 3" w:uiPriority="99"/>
+    <w:lsdException w:name="Table Contemporary" w:uiPriority="99"/>
+    <w:lsdException w:name="Table Elegant" w:uiPriority="99"/>
+    <w:lsdException w:name="Table Professional" w:uiPriority="99"/>
+    <w:lsdException w:name="Table Subtle 1" w:uiPriority="99"/>
+    <w:lsdException w:name="Table Subtle 2" w:uiPriority="99"/>
+    <w:lsdException w:name="Table Web 1" w:uiPriority="99"/>
+    <w:lsdException w:name="Table Web 2" w:uiPriority="99"/>
+    <w:lsdException w:name="Table Web 3" w:uiPriority="99"/>
+    <w:lsdException w:name="Balloon Text" w:uiPriority="99" w:qFormat="1"/>
+    <w:lsdException w:name="Table Grid" w:uiPriority="39" w:semiHidden="0" w:unhideWhenUsed="0"/>
+    <w:lsdException w:name="Table Theme" w:uiPriority="99"/>
+    <w:lsdException w:name="List Paragraph" w:uiPriority="34" w:semiHidden="0" w:unhideWhenUsed="0" w:qFormat="1"/>
   </w:latentStyles>
   <w:style w:type="paragraph" w:styleId="Normal" w:default="1">
     <w:name w:val="Normal"/>
+    <w:uiPriority w:val="0"/>
     <w:qFormat/>
-    <w:rsid w:val="00321d98"/>
     <w:pPr>
       <w:widowControl/>
       <w:suppressAutoHyphens w:val="true"/>
@@ -2485,9 +3212,8 @@
     <w:name w:val="Heading 1"/>
     <w:basedOn w:val="Normal"/>
     <w:next w:val="Normal"/>
-    <w:link w:val="Ttulo1Car"/>
+    <w:uiPriority w:val="0"/>
     <w:qFormat/>
-    <w:rsid w:val="00ba7944"/>
     <w:pPr>
       <w:keepNext w:val="true"/>
       <w:keepLines/>
@@ -2498,7 +3224,7 @@
       <w:rFonts w:ascii="Calibri Light" w:hAnsi="Calibri Light" w:asciiTheme="majorHAnsi" w:hAnsiTheme="majorHAnsi"/>
       <w:b/>
       <w:bCs/>
-      <w:color w:val="538135" w:themeColor="accent6" w:themeShade="bf"/>
+      <w:color w:val="548235" w:themeColor="accent6" w:themeShade="bf"/>
       <w:sz w:val="28"/>
       <w:szCs w:val="28"/>
     </w:rPr>
@@ -2507,9 +3233,8 @@
     <w:name w:val="Heading 2"/>
     <w:basedOn w:val="Normal"/>
     <w:next w:val="Normal"/>
-    <w:link w:val="Ttulo2Car"/>
+    <w:uiPriority w:val="0"/>
     <w:qFormat/>
-    <w:rsid w:val="00321d98"/>
     <w:pPr>
       <w:keepNext w:val="true"/>
       <w:spacing w:before="240" w:after="60"/>
@@ -2520,7 +3245,7 @@
       <w:b/>
       <w:bCs/>
       <w:iCs/>
-      <w:color w:val="538135" w:themeColor="accent6" w:themeShade="bf"/>
+      <w:color w:val="548235" w:themeColor="accent6" w:themeShade="bf"/>
       <w:sz w:val="24"/>
       <w:szCs w:val="28"/>
       <w:lang w:eastAsia="es-ES"/>
@@ -2530,9 +3255,8 @@
     <w:name w:val="Heading 3"/>
     <w:basedOn w:val="Normal"/>
     <w:next w:val="Normal"/>
-    <w:link w:val="Ttulo3Car"/>
+    <w:uiPriority w:val="0"/>
     <w:qFormat/>
-    <w:rsid w:val="00321d98"/>
     <w:pPr>
       <w:keepNext w:val="true"/>
       <w:spacing w:before="240" w:after="60"/>
@@ -2543,7 +3267,7 @@
       <w:rFonts w:ascii="Calibri Light" w:hAnsi="Calibri Light" w:eastAsia="Times New Roman" w:cs="Arial" w:asciiTheme="majorHAnsi" w:hAnsiTheme="majorHAnsi"/>
       <w:b/>
       <w:bCs/>
-      <w:color w:val="538135" w:themeColor="accent6" w:themeShade="bf"/>
+      <w:color w:val="548235" w:themeColor="accent6" w:themeShade="bf"/>
       <w:szCs w:val="26"/>
       <w:lang w:eastAsia="es-ES"/>
     </w:rPr>
@@ -2556,15 +3280,48 @@
     <w:qFormat/>
     <w:rPr/>
   </w:style>
+  <w:style w:type="character" w:styleId="EnlacedeInternet">
+    <w:name w:val="Hyperlink"/>
+    <w:basedOn w:val="DefaultParagraphFont"/>
+    <w:uiPriority w:val="99"/>
+    <w:unhideWhenUsed/>
+    <w:qFormat/>
+    <w:rPr>
+      <w:color w:val="0563C1" w:themeColor="hyperlink"/>
+      <w:u w:val="single"/>
+      <w14:textFill>
+        <w14:solidFill>
+          <w14:schemeClr w14:val="hlink"/>
+        </w14:solidFill>
+      </w14:textFill>
+    </w:rPr>
+  </w:style>
+  <w:style w:type="character" w:styleId="EnlacedeInternetvisitado">
+    <w:name w:val="FollowedHyperlink"/>
+    <w:basedOn w:val="DefaultParagraphFont"/>
+    <w:uiPriority w:val="99"/>
+    <w:semiHidden/>
+    <w:unhideWhenUsed/>
+    <w:qFormat/>
+    <w:rPr>
+      <w:color w:val="954F72" w:themeColor="followedHyperlink"/>
+      <w:u w:val="single"/>
+      <w14:textFill>
+        <w14:solidFill>
+          <w14:schemeClr w14:val="folHlink"/>
+        </w14:solidFill>
+      </w14:textFill>
+    </w:rPr>
+  </w:style>
   <w:style w:type="character" w:styleId="Ttulo1Car" w:customStyle="1">
     <w:name w:val="Título 1 Car"/>
+    <w:uiPriority w:val="0"/>
     <w:qFormat/>
-    <w:rsid w:val="00ba7944"/>
     <w:rPr>
       <w:rFonts w:ascii="Calibri Light" w:hAnsi="Calibri Light" w:asciiTheme="majorHAnsi" w:hAnsiTheme="majorHAnsi"/>
       <w:b/>
       <w:bCs/>
-      <w:color w:val="538135" w:themeColor="accent6" w:themeShade="bf"/>
+      <w:color w:val="548235" w:themeColor="accent6" w:themeShade="bf"/>
       <w:sz w:val="28"/>
       <w:szCs w:val="28"/>
     </w:rPr>
@@ -2572,14 +3329,14 @@
   <w:style w:type="character" w:styleId="Ttulo2Car" w:customStyle="1">
     <w:name w:val="Título 2 Car"/>
     <w:basedOn w:val="DefaultParagraphFont"/>
+    <w:uiPriority w:val="0"/>
     <w:qFormat/>
-    <w:rsid w:val="00321d98"/>
     <w:rPr>
       <w:rFonts w:ascii="Calibri Light" w:hAnsi="Calibri Light" w:eastAsia="Times New Roman" w:cs="Arial" w:asciiTheme="majorHAnsi" w:hAnsiTheme="majorHAnsi"/>
       <w:b/>
       <w:bCs/>
       <w:iCs/>
-      <w:color w:val="538135" w:themeColor="accent6" w:themeShade="bf"/>
+      <w:color w:val="548235" w:themeColor="accent6" w:themeShade="bf"/>
       <w:sz w:val="24"/>
       <w:szCs w:val="28"/>
       <w:lang w:eastAsia="es-ES"/>
@@ -2588,11 +3345,11 @@
   <w:style w:type="character" w:styleId="SubttuloCar" w:customStyle="1">
     <w:name w:val="Subtítulo Car"/>
     <w:basedOn w:val="DefaultParagraphFont"/>
+    <w:uiPriority w:val="0"/>
     <w:qFormat/>
-    <w:rsid w:val="00321d98"/>
     <w:rPr>
-      <w:rFonts w:ascii="Calibri" w:hAnsi="Calibri" w:eastAsia="" w:cs="" w:asciiTheme="minorHAnsi" w:cstheme="minorBidi" w:eastAsiaTheme="minorEastAsia" w:hAnsiTheme="minorHAnsi"/>
-      <w:color w:val="538135" w:themeColor="accent6" w:themeShade="bf"/>
+      <w:rFonts w:ascii="Calibri" w:hAnsi="Calibri" w:eastAsia="" w:cs="宋体" w:asciiTheme="minorHAnsi" w:cstheme="minorBidi" w:eastAsiaTheme="minorEastAsia" w:hAnsiTheme="minorHAnsi"/>
+      <w:color w:val="548235" w:themeColor="accent6" w:themeShade="bf"/>
       <w:spacing w:val="15"/>
       <w:sz w:val="22"/>
       <w:szCs w:val="22"/>
@@ -2601,13 +3358,13 @@
   <w:style w:type="character" w:styleId="Ttulo3Car" w:customStyle="1">
     <w:name w:val="Título 3 Car"/>
     <w:basedOn w:val="DefaultParagraphFont"/>
+    <w:uiPriority w:val="0"/>
     <w:qFormat/>
-    <w:rsid w:val="00321d98"/>
     <w:rPr>
       <w:rFonts w:ascii="Calibri Light" w:hAnsi="Calibri Light" w:eastAsia="Times New Roman" w:cs="Arial" w:asciiTheme="majorHAnsi" w:hAnsiTheme="majorHAnsi"/>
       <w:b/>
       <w:bCs/>
-      <w:color w:val="538135" w:themeColor="accent6" w:themeShade="bf"/>
+      <w:color w:val="548235" w:themeColor="accent6" w:themeShade="bf"/>
       <w:szCs w:val="26"/>
       <w:lang w:eastAsia="es-ES"/>
     </w:rPr>
@@ -2617,7 +3374,6 @@
     <w:basedOn w:val="DefaultParagraphFont"/>
     <w:uiPriority w:val="99"/>
     <w:qFormat/>
-    <w:rsid w:val="000b4cfe"/>
     <w:rPr/>
   </w:style>
   <w:style w:type="character" w:styleId="PiedepginaCar" w:customStyle="1">
@@ -2625,19 +3381,7 @@
     <w:basedOn w:val="DefaultParagraphFont"/>
     <w:uiPriority w:val="99"/>
     <w:qFormat/>
-    <w:rsid w:val="000b4cfe"/>
     <w:rPr/>
-  </w:style>
-  <w:style w:type="character" w:styleId="EnlacedeInternet">
-    <w:name w:val="Hyperlink"/>
-    <w:basedOn w:val="DefaultParagraphFont"/>
-    <w:uiPriority w:val="99"/>
-    <w:unhideWhenUsed/>
-    <w:rsid w:val="00f020e5"/>
-    <w:rPr>
-      <w:color w:val="0563C1" w:themeColor="hyperlink"/>
-      <w:u w:val="single"/>
-    </w:rPr>
   </w:style>
   <w:style w:type="character" w:styleId="TextodegloboCar" w:customStyle="1">
     <w:name w:val="Texto de globo Car"/>
@@ -2646,50 +3390,39 @@
     <w:uiPriority w:val="99"/>
     <w:semiHidden/>
     <w:qFormat/>
-    <w:rsid w:val="00c723bf"/>
     <w:rPr>
       <w:rFonts w:ascii="Segoe UI" w:hAnsi="Segoe UI" w:cs="Segoe UI"/>
       <w:sz w:val="18"/>
       <w:szCs w:val="18"/>
     </w:rPr>
   </w:style>
-  <w:style w:type="character" w:styleId="UnresolvedMention">
+  <w:style w:type="character" w:styleId="UnresolvedMention" w:customStyle="1">
     <w:name w:val="Unresolved Mention"/>
     <w:basedOn w:val="DefaultParagraphFont"/>
     <w:uiPriority w:val="99"/>
     <w:semiHidden/>
     <w:unhideWhenUsed/>
     <w:qFormat/>
-    <w:rsid w:val="003a6e98"/>
     <w:rPr>
       <w:color w:val="605E5C"/>
       <w:shd w:fill="E1DFDD" w:val="clear"/>
     </w:rPr>
   </w:style>
-  <w:style w:type="character" w:styleId="EnlacedeInternetvisitado">
-    <w:name w:val="FollowedHyperlink"/>
-    <w:basedOn w:val="DefaultParagraphFont"/>
-    <w:uiPriority w:val="99"/>
-    <w:semiHidden/>
-    <w:unhideWhenUsed/>
-    <w:rsid w:val="003a6e98"/>
-    <w:rPr>
-      <w:color w:val="954F72" w:themeColor="followedHyperlink"/>
-      <w:u w:val="single"/>
-    </w:rPr>
-  </w:style>
-  <w:style w:type="character" w:styleId="Enlacedelndice">
+  <w:style w:type="character" w:styleId="Enlacedelndice" w:customStyle="1">
     <w:name w:val="Enlace del índice"/>
+    <w:uiPriority w:val="0"/>
     <w:qFormat/>
     <w:rPr/>
   </w:style>
-  <w:style w:type="character" w:styleId="Smbolosdenumeracin">
+  <w:style w:type="character" w:styleId="Smbolosdenumeracin" w:customStyle="1">
     <w:name w:val="Símbolos de numeración"/>
+    <w:uiPriority w:val="0"/>
     <w:qFormat/>
     <w:rPr/>
   </w:style>
-  <w:style w:type="character" w:styleId="Vietas">
+  <w:style w:type="character" w:styleId="Vietas" w:customStyle="1">
     <w:name w:val="Viñetas"/>
+    <w:uiPriority w:val="0"/>
     <w:qFormat/>
     <w:rPr>
       <w:rFonts w:ascii="OpenSymbol" w:hAnsi="OpenSymbol" w:eastAsia="OpenSymbol" w:cs="OpenSymbol"/>
@@ -2705,7 +3438,7 @@
       <w:spacing w:before="240" w:after="120"/>
     </w:pPr>
     <w:rPr>
-      <w:rFonts w:ascii="Liberation Sans" w:hAnsi="Liberation Sans" w:eastAsia="Microsoft YaHei" w:cs="Arial"/>
+      <w:rFonts w:ascii="Liberation Sans" w:hAnsi="Liberation Sans" w:eastAsia="Microsoft YaHei" w:cs="Lucida Sans"/>
       <w:sz w:val="28"/>
       <w:szCs w:val="28"/>
     </w:rPr>
@@ -2713,6 +3446,7 @@
   <w:style w:type="paragraph" w:styleId="Cuerpodetexto">
     <w:name w:val="Body Text"/>
     <w:basedOn w:val="Normal"/>
+    <w:uiPriority w:val="0"/>
     <w:pPr>
       <w:spacing w:lineRule="auto" w:line="276" w:before="0" w:after="140"/>
     </w:pPr>
@@ -2721,6 +3455,7 @@
   <w:style w:type="paragraph" w:styleId="Lista">
     <w:name w:val="List"/>
     <w:basedOn w:val="Cuerpodetexto"/>
+    <w:uiPriority w:val="0"/>
     <w:pPr/>
     <w:rPr>
       <w:rFonts w:cs="Arial"/>
@@ -2735,16 +3470,17 @@
       <w:spacing w:before="120" w:after="120"/>
     </w:pPr>
     <w:rPr>
-      <w:rFonts w:cs="Arial"/>
+      <w:rFonts w:cs="Lucida Sans"/>
       <w:i/>
       <w:iCs/>
       <w:sz w:val="24"/>
       <w:szCs w:val="24"/>
     </w:rPr>
   </w:style>
-  <w:style w:type="paragraph" w:styleId="Ndice">
+  <w:style w:type="paragraph" w:styleId="Ndice" w:customStyle="1">
     <w:name w:val="Índice"/>
     <w:basedOn w:val="Normal"/>
+    <w:uiPriority w:val="0"/>
     <w:qFormat/>
     <w:pPr>
       <w:suppressLineNumbers/>
@@ -2753,41 +3489,92 @@
       <w:rFonts w:cs="Arial"/>
     </w:rPr>
   </w:style>
-  <w:style w:type="paragraph" w:styleId="Subttulo">
-    <w:name w:val="Subtitle"/>
+  <w:style w:type="paragraph" w:styleId="Sumario3">
+    <w:name w:val="TOC 3"/>
     <w:basedOn w:val="Normal"/>
     <w:next w:val="Normal"/>
-    <w:link w:val="SubttuloCar"/>
-    <w:qFormat/>
-    <w:rsid w:val="00321d98"/>
+    <w:uiPriority w:val="39"/>
+    <w:unhideWhenUsed/>
     <w:pPr>
-      <w:spacing w:before="0" w:after="160"/>
-      <w:ind w:left="708" w:hanging="0"/>
-    </w:pPr>
-    <w:rPr>
-      <w:rFonts w:ascii="Calibri" w:hAnsi="Calibri" w:eastAsia="" w:cs="" w:asciiTheme="minorHAnsi" w:cstheme="minorBidi" w:eastAsiaTheme="minorEastAsia" w:hAnsiTheme="minorHAnsi"/>
-      <w:color w:val="538135" w:themeColor="accent6" w:themeShade="bf"/>
-      <w:spacing w:val="15"/>
-      <w:sz w:val="22"/>
-      <w:szCs w:val="22"/>
-    </w:rPr>
-  </w:style>
-  <w:style w:type="paragraph" w:styleId="ListParagraph">
-    <w:name w:val="List Paragraph"/>
-    <w:basedOn w:val="Normal"/>
-    <w:uiPriority w:val="34"/>
-    <w:qFormat/>
-    <w:rsid w:val="00a43455"/>
-    <w:pPr>
-      <w:spacing w:before="0" w:after="0"/>
-      <w:ind w:left="720" w:hanging="0"/>
-      <w:contextualSpacing/>
+      <w:spacing w:before="0" w:after="100"/>
+      <w:ind w:left="400" w:hanging="0"/>
     </w:pPr>
     <w:rPr/>
   </w:style>
-  <w:style w:type="paragraph" w:styleId="Cabeceraypie">
+  <w:style w:type="paragraph" w:styleId="Caption">
+    <w:name w:val="caption"/>
+    <w:basedOn w:val="Normal"/>
+    <w:uiPriority w:val="0"/>
+    <w:qFormat/>
+    <w:pPr>
+      <w:suppressLineNumbers/>
+      <w:spacing w:before="120" w:after="120"/>
+    </w:pPr>
+    <w:rPr>
+      <w:rFonts w:cs="Arial"/>
+      <w:i/>
+      <w:iCs/>
+      <w:sz w:val="24"/>
+      <w:szCs w:val="24"/>
+    </w:rPr>
+  </w:style>
+  <w:style w:type="paragraph" w:styleId="Sumario1">
+    <w:name w:val="TOC 1"/>
+    <w:basedOn w:val="Normal"/>
+    <w:next w:val="Normal"/>
+    <w:uiPriority w:val="39"/>
+    <w:unhideWhenUsed/>
+    <w:qFormat/>
+    <w:pPr>
+      <w:spacing w:before="0" w:after="100"/>
+    </w:pPr>
+    <w:rPr>
+      <w:rFonts w:ascii="Calibri" w:hAnsi="Calibri" w:asciiTheme="minorHAnsi" w:hAnsiTheme="minorHAnsi"/>
+    </w:rPr>
+  </w:style>
+  <w:style w:type="paragraph" w:styleId="BalloonText">
+    <w:name w:val="Balloon Text"/>
+    <w:basedOn w:val="Normal"/>
+    <w:link w:val="TextodegloboCar"/>
+    <w:uiPriority w:val="99"/>
+    <w:semiHidden/>
+    <w:unhideWhenUsed/>
+    <w:qFormat/>
+    <w:pPr/>
+    <w:rPr>
+      <w:rFonts w:ascii="Segoe UI" w:hAnsi="Segoe UI" w:cs="Segoe UI"/>
+      <w:sz w:val="18"/>
+      <w:szCs w:val="18"/>
+    </w:rPr>
+  </w:style>
+  <w:style w:type="paragraph" w:styleId="Indexheading">
+    <w:name w:val="index heading"/>
+    <w:basedOn w:val="Ttulo11"/>
+    <w:uiPriority w:val="0"/>
+    <w:qFormat/>
+    <w:pPr/>
+    <w:rPr/>
+  </w:style>
+  <w:style w:type="paragraph" w:styleId="Ttulo11" w:customStyle="1">
+    <w:name w:val="Título1"/>
+    <w:basedOn w:val="Normal"/>
+    <w:next w:val="Cuerpodetexto"/>
+    <w:uiPriority w:val="0"/>
+    <w:qFormat/>
+    <w:pPr>
+      <w:keepNext w:val="true"/>
+      <w:spacing w:before="240" w:after="120"/>
+    </w:pPr>
+    <w:rPr>
+      <w:rFonts w:ascii="Liberation Sans" w:hAnsi="Liberation Sans" w:eastAsia="Microsoft YaHei" w:cs="Arial"/>
+      <w:sz w:val="28"/>
+      <w:szCs w:val="28"/>
+    </w:rPr>
+  </w:style>
+  <w:style w:type="paragraph" w:styleId="Cabeceraypie" w:customStyle="1">
     <w:name w:val="Cabecera y pie"/>
     <w:basedOn w:val="Normal"/>
+    <w:uiPriority w:val="0"/>
     <w:qFormat/>
     <w:pPr/>
     <w:rPr/>
@@ -2798,7 +3585,6 @@
     <w:link w:val="EncabezadoCar"/>
     <w:uiPriority w:val="99"/>
     <w:unhideWhenUsed/>
-    <w:rsid w:val="000b4cfe"/>
     <w:pPr>
       <w:tabs>
         <w:tab w:val="clear" w:pos="708"/>
@@ -2814,7 +3600,6 @@
     <w:link w:val="PiedepginaCar"/>
     <w:uiPriority w:val="99"/>
     <w:unhideWhenUsed/>
-    <w:rsid w:val="000b4cfe"/>
     <w:pPr>
       <w:tabs>
         <w:tab w:val="clear" w:pos="708"/>
@@ -2824,87 +3609,65 @@
     </w:pPr>
     <w:rPr/>
   </w:style>
+  <w:style w:type="paragraph" w:styleId="Subttulo">
+    <w:name w:val="Subtitle"/>
+    <w:basedOn w:val="Normal"/>
+    <w:next w:val="Normal"/>
+    <w:link w:val="SubttuloCar"/>
+    <w:uiPriority w:val="0"/>
+    <w:qFormat/>
+    <w:pPr>
+      <w:spacing w:before="0" w:after="160"/>
+      <w:ind w:left="708" w:hanging="0"/>
+    </w:pPr>
+    <w:rPr>
+      <w:rFonts w:ascii="Calibri" w:hAnsi="Calibri" w:eastAsia="" w:cs="宋体" w:asciiTheme="minorHAnsi" w:cstheme="minorBidi" w:eastAsiaTheme="minorEastAsia" w:hAnsiTheme="minorHAnsi"/>
+      <w:color w:val="548235" w:themeColor="accent6" w:themeShade="bf"/>
+      <w:spacing w:val="15"/>
+      <w:sz w:val="22"/>
+      <w:szCs w:val="22"/>
+    </w:rPr>
+  </w:style>
+  <w:style w:type="paragraph" w:styleId="ListParagraph">
+    <w:name w:val="List Paragraph"/>
+    <w:basedOn w:val="Normal"/>
+    <w:uiPriority w:val="34"/>
+    <w:qFormat/>
+    <w:pPr>
+      <w:spacing w:before="0" w:after="0"/>
+      <w:ind w:left="720" w:hanging="0"/>
+      <w:contextualSpacing/>
+    </w:pPr>
+    <w:rPr/>
+  </w:style>
   <w:style w:type="paragraph" w:styleId="Ttulodelndice">
     <w:name w:val="Index Heading"/>
     <w:basedOn w:val="Ttulo"/>
     <w:pPr/>
     <w:rPr/>
   </w:style>
-  <w:style w:type="paragraph" w:styleId="Ttulodelsumario">
+  <w:style w:type="paragraph" w:styleId="Ttulodelsumario" w:customStyle="1">
     <w:name w:val="TOC Heading"/>
     <w:basedOn w:val="Ttulo1"/>
     <w:next w:val="Normal"/>
     <w:uiPriority w:val="39"/>
     <w:unhideWhenUsed/>
     <w:qFormat/>
-    <w:rsid w:val="00f020e5"/>
     <w:pPr>
       <w:spacing w:lineRule="auto" w:line="259" w:before="240" w:after="0"/>
       <w:outlineLvl w:val="9"/>
     </w:pPr>
     <w:rPr>
-      <w:rFonts w:eastAsia="" w:cs="" w:cstheme="majorBidi" w:eastAsiaTheme="majorEastAsia"/>
+      <w:rFonts w:eastAsia="" w:cs="宋体" w:cstheme="majorBidi" w:eastAsiaTheme="majorEastAsia"/>
       <w:b w:val="false"/>
       <w:bCs w:val="false"/>
-      <w:color w:val="2E74B5" w:themeColor="accent1" w:themeShade="bf"/>
+      <w:color w:val="2E75B6" w:themeColor="accent1" w:themeShade="bf"/>
       <w:sz w:val="32"/>
       <w:szCs w:val="32"/>
       <w:lang w:eastAsia="es-ES"/>
     </w:rPr>
   </w:style>
-  <w:style w:type="paragraph" w:styleId="Sumario1">
-    <w:name w:val="TOC 1"/>
-    <w:basedOn w:val="Normal"/>
-    <w:next w:val="Normal"/>
-    <w:autoRedefine/>
-    <w:uiPriority w:val="39"/>
-    <w:unhideWhenUsed/>
-    <w:rsid w:val="00f020e5"/>
-    <w:pPr>
-      <w:spacing w:before="0" w:after="100"/>
-    </w:pPr>
-    <w:rPr>
-      <w:rFonts w:ascii="Calibri" w:hAnsi="Calibri" w:asciiTheme="minorHAnsi" w:hAnsiTheme="minorHAnsi"/>
-    </w:rPr>
-  </w:style>
-  <w:style w:type="paragraph" w:styleId="Sumario3">
-    <w:name w:val="TOC 3"/>
-    <w:basedOn w:val="Normal"/>
-    <w:next w:val="Normal"/>
-    <w:autoRedefine/>
-    <w:uiPriority w:val="39"/>
-    <w:unhideWhenUsed/>
-    <w:rsid w:val="00f020e5"/>
-    <w:pPr>
-      <w:spacing w:before="0" w:after="100"/>
-      <w:ind w:left="400" w:hanging="0"/>
-    </w:pPr>
-    <w:rPr/>
-  </w:style>
-  <w:style w:type="paragraph" w:styleId="BalloonText">
-    <w:name w:val="Balloon Text"/>
-    <w:basedOn w:val="Normal"/>
-    <w:link w:val="TextodegloboCar"/>
-    <w:uiPriority w:val="99"/>
-    <w:semiHidden/>
-    <w:unhideWhenUsed/>
-    <w:qFormat/>
-    <w:rsid w:val="00c723bf"/>
-    <w:pPr/>
-    <w:rPr>
-      <w:rFonts w:ascii="Segoe UI" w:hAnsi="Segoe UI" w:cs="Segoe UI"/>
-      <w:sz w:val="18"/>
-      <w:szCs w:val="18"/>
-    </w:rPr>
-  </w:style>
-  <w:style w:type="numbering" w:styleId="NoList" w:default="1">
-    <w:name w:val="No List"/>
-    <w:uiPriority w:val="99"/>
-    <w:semiHidden/>
-    <w:unhideWhenUsed/>
-    <w:qFormat/>
-  </w:style>
-  <w:style w:type="table" w:default="1" w:styleId="Tablanormal">
+  <w:style w:type="table" w:default="1" w:styleId="6">
     <w:name w:val="Normal Table"/>
     <w:uiPriority w:val="99"/>
     <w:semiHidden/>
@@ -2964,7 +3727,7 @@
     </a:clrScheme>
     <a:fontScheme name="Office">
       <a:majorFont>
-        <a:latin typeface="Calibri Light" panose="020F0302020204030204"/>
+        <a:latin typeface="Calibri Light"/>
         <a:ea typeface=""/>
         <a:cs typeface=""/>
         <a:font script="Jpan" typeface="ＭＳ ゴシック"/>
@@ -2999,7 +3762,7 @@
         <a:font script="Geor" typeface="Sylfaen"/>
       </a:majorFont>
       <a:minorFont>
-        <a:latin typeface="Calibri" panose="020F0502020204030204"/>
+        <a:latin typeface="Calibri"/>
         <a:ea typeface=""/>
         <a:cs typeface=""/>
         <a:font script="Jpan" typeface="ＭＳ 明朝"/>
@@ -3173,12 +3936,6 @@
     </a:fmtScheme>
   </a:themeElements>
   <a:objectDefaults/>
-  <a:extraClrSchemeLst/>
-  <a:extLst>
-    <a:ext uri="{05A4C25C-085E-4340-85A3-A5531E510DB2}">
-      <thm15:themeFamily xmlns:thm15="http://schemas.microsoft.com/office/thememl/2012/main" name="Office Theme" id="{62F939B6-93AF-4DB8-9C6B-D6C7DFDC589F}" vid="{4A3C46E8-61CC-4603-A589-7422A47A8E4A}"/>
-    </a:ext>
-  </a:extLst>
 </a:theme>
 </file>
 
@@ -3188,8 +3945,6 @@
 
 <file path=customXml/itemProps1.xml><?xml version="1.0" encoding="utf-8"?>
 <ds:datastoreItem xmlns:ds="http://schemas.openxmlformats.org/officeDocument/2006/customXml" ds:itemID="{E8EFA762-ABD5-4CE3-82D0-9C9C4E4F5EBC}">
-  <ds:schemaRefs>
-    <ds:schemaRef ds:uri="http://schemas.openxmlformats.org/officeDocument/2006/bibliography"/>
-  </ds:schemaRefs>
+  <ds:schemaRefs/>
 </ds:datastoreItem>
 </file>
</xml_diff>

<commit_message>
modificados comentarios / agregado ejemplo 6
</commit_message>
<xml_diff>
--- a/00_PRACTICAS/101CMS/101CMS.docx
+++ b/00_PRACTICAS/101CMS/101CMS.docx
@@ -25,7 +25,6 @@
             <w:spacing w:lineRule="auto" w:line="259" w:before="240" w:after="0"/>
             <w:rPr>
               <w:rFonts w:eastAsia="" w:cs="宋体" w:cstheme="majorBidi" w:eastAsiaTheme="majorEastAsia"/>
-              <w:b w:val="false"/>
               <w:b w:val="false"/>
               <w:bCs w:val="false"/>
               <w:color w:val="2E75B6" w:themeColor="accent1" w:themeShade="bf"/>
@@ -181,8 +180,8 @@
         <w:rPr/>
       </w:pPr>
       <w:bookmarkStart w:id="0" w:name="__RefHeading___Toc281_301291668"/>
-      <w:bookmarkStart w:id="1" w:name="_Toc467437679"/>
-      <w:bookmarkStart w:id="2" w:name="_Toc467440243"/>
+      <w:bookmarkStart w:id="1" w:name="_Toc467440243"/>
+      <w:bookmarkStart w:id="2" w:name="_Toc467437679"/>
       <w:bookmarkEnd w:id="0"/>
       <w:r>
         <w:rPr/>
@@ -888,8 +887,8 @@
         <w:rPr/>
       </w:pPr>
       <w:bookmarkStart w:id="3" w:name="__RefHeading___Toc281_301291668_Copy_1"/>
-      <w:bookmarkStart w:id="4" w:name="_Toc467440243_Copy_1"/>
-      <w:bookmarkStart w:id="5" w:name="_Toc467437679_Copy_1"/>
+      <w:bookmarkStart w:id="4" w:name="_Toc467437679_Copy_1"/>
+      <w:bookmarkStart w:id="5" w:name="_Toc467440243_Copy_1"/>
       <w:bookmarkEnd w:id="3"/>
       <w:r>
         <w:rPr/>
@@ -1166,7 +1165,7 @@
                     <a:prstGeom prst="rect">
                       <a:avLst/>
                     </a:prstGeom>
-                    <a:ln w="635">
+                    <a:ln>
                       <a:solidFill>
                         <a:srgbClr val="548235"/>
                       </a:solidFill>
@@ -1952,8 +1951,8 @@
         </w:rPr>
       </w:pPr>
       <w:bookmarkStart w:id="6" w:name="__RefHeading___Toc283_301291668"/>
-      <w:bookmarkStart w:id="7" w:name="_Toc467437684"/>
-      <w:bookmarkStart w:id="8" w:name="_Toc467440249"/>
+      <w:bookmarkStart w:id="7" w:name="_Toc467440249"/>
+      <w:bookmarkStart w:id="8" w:name="_Toc467437684"/>
       <w:bookmarkEnd w:id="6"/>
       <w:r>
         <w:rPr>
@@ -1963,6 +1962,45 @@
       </w:r>
       <w:bookmarkEnd w:id="7"/>
       <w:bookmarkEnd w:id="8"/>
+    </w:p>
+    <w:p>
+      <w:pPr>
+        <w:pStyle w:val="Normal"/>
+        <w:rPr>
+          <w:lang w:eastAsia="es-ES"/>
+        </w:rPr>
+      </w:pPr>
+      <w:r>
+        <w:rPr>
+          <w:lang w:eastAsia="es-ES"/>
+        </w:rPr>
+      </w:r>
+    </w:p>
+    <w:p>
+      <w:pPr>
+        <w:pStyle w:val="Normal"/>
+        <w:rPr>
+          <w:rFonts w:ascii="Calibri" w:hAnsi="Calibri" w:eastAsia="Calibri" w:cs="LiberationSerif" w:eastAsiaTheme="minorHAnsi"/>
+          <w:color w:val="auto"/>
+          <w:kern w:val="0"/>
+          <w:sz w:val="24"/>
+          <w:szCs w:val="24"/>
+          <w:u w:val="none"/>
+          <w:lang w:val="es-ES" w:eastAsia="en-US" w:bidi="ar-SA"/>
+        </w:rPr>
+      </w:pPr>
+      <w:r>
+        <w:rPr>
+          <w:rFonts w:eastAsia="Calibri" w:cs="LiberationSerif" w:eastAsiaTheme="minorHAnsi"/>
+          <w:color w:val="auto"/>
+          <w:kern w:val="0"/>
+          <w:sz w:val="24"/>
+          <w:szCs w:val="24"/>
+          <w:u w:val="none"/>
+          <w:lang w:val="es-ES" w:eastAsia="en-US" w:bidi="ar-SA"/>
+        </w:rPr>
+        <w:t xml:space="preserve">En cuanto a navegadores, al desarrollar un programa habrá que tener en cuenta el navegador que usaremos, ya que dependiendo de este tendremos una funciones u otras (a nivel de programación hay elementos de JavaScritpt que no tendremos en todos los navegadores). </w:t>
+      </w:r>
     </w:p>
     <w:p>
       <w:pPr>
@@ -2447,7 +2485,15 @@
         </w:rPr>
       </w:pPr>
       <w:r>
-        <w:rPr/>
+        <w:rPr>
+          <w:rFonts w:eastAsia="Calibri" w:cs="Times New Roman"/>
+          <w:color w:val="auto"/>
+          <w:kern w:val="0"/>
+          <w:sz w:val="24"/>
+          <w:szCs w:val="24"/>
+          <w:u w:val="none"/>
+          <w:lang w:val="es-ES" w:eastAsia="en-US" w:bidi="ar-SA"/>
+        </w:rPr>
       </w:r>
     </w:p>
     <w:p>
@@ -2466,7 +2512,15 @@
         </w:rPr>
       </w:pPr>
       <w:r>
-        <w:rPr/>
+        <w:rPr>
+          <w:rFonts w:eastAsia="Calibri" w:cs="Times New Roman"/>
+          <w:color w:val="auto"/>
+          <w:kern w:val="0"/>
+          <w:sz w:val="24"/>
+          <w:szCs w:val="24"/>
+          <w:u w:val="none"/>
+          <w:lang w:val="es-ES" w:eastAsia="en-US" w:bidi="ar-SA"/>
+        </w:rPr>
       </w:r>
     </w:p>
     <w:p>
@@ -2512,7 +2566,15 @@
         </w:rPr>
       </w:pPr>
       <w:r>
-        <w:rPr/>
+        <w:rPr>
+          <w:rFonts w:eastAsia="Calibri" w:cs="Times New Roman"/>
+          <w:color w:val="auto"/>
+          <w:kern w:val="0"/>
+          <w:sz w:val="24"/>
+          <w:szCs w:val="24"/>
+          <w:u w:val="none"/>
+          <w:lang w:val="es-ES" w:eastAsia="en-US" w:bidi="ar-SA"/>
+        </w:rPr>
       </w:r>
     </w:p>
     <w:p>
@@ -2554,9 +2616,13 @@
       </w:pPr>
       <w:r>
         <w:rPr>
-          <w:rFonts w:asciiTheme="minorHAnsi" w:hAnsiTheme="minorHAnsi"/>
-          <w:sz w:val="24"/>
-          <w:szCs w:val="24"/>
+          <w:rFonts w:eastAsia="Calibri" w:cs="Times New Roman"/>
+          <w:color w:val="auto"/>
+          <w:kern w:val="0"/>
+          <w:sz w:val="24"/>
+          <w:szCs w:val="24"/>
+          <w:u w:val="none"/>
+          <w:lang w:val="es-ES" w:eastAsia="en-US" w:bidi="ar-SA"/>
         </w:rPr>
       </w:r>
     </w:p>
@@ -2603,7 +2669,15 @@
         </w:rPr>
       </w:pPr>
       <w:r>
-        <w:rPr/>
+        <w:rPr>
+          <w:rFonts w:eastAsia="Calibri" w:cs="Times New Roman"/>
+          <w:color w:val="auto"/>
+          <w:kern w:val="0"/>
+          <w:sz w:val="24"/>
+          <w:szCs w:val="24"/>
+          <w:u w:val="none"/>
+          <w:lang w:val="es-ES" w:eastAsia="en-US" w:bidi="ar-SA"/>
+        </w:rPr>
       </w:r>
     </w:p>
     <w:p>

</xml_diff>

<commit_message>
cambio y por e
</commit_message>
<xml_diff>
--- a/00_PRACTICAS/101CMS/101CMS.docx
+++ b/00_PRACTICAS/101CMS/101CMS.docx
@@ -25,6 +25,7 @@
             <w:spacing w:lineRule="auto" w:line="259" w:before="240" w:after="0"/>
             <w:rPr>
               <w:rFonts w:eastAsia="" w:cs="宋体" w:cstheme="majorBidi" w:eastAsiaTheme="majorEastAsia"/>
+              <w:b w:val="false"/>
               <w:b w:val="false"/>
               <w:bCs w:val="false"/>
               <w:color w:val="2E75B6" w:themeColor="accent1" w:themeShade="bf"/>
@@ -180,8 +181,8 @@
         <w:rPr/>
       </w:pPr>
       <w:bookmarkStart w:id="0" w:name="__RefHeading___Toc281_301291668"/>
-      <w:bookmarkStart w:id="1" w:name="_Toc467440243"/>
-      <w:bookmarkStart w:id="2" w:name="_Toc467437679"/>
+      <w:bookmarkStart w:id="1" w:name="_Toc467437679"/>
+      <w:bookmarkStart w:id="2" w:name="_Toc467440243"/>
       <w:bookmarkEnd w:id="0"/>
       <w:r>
         <w:rPr/>
@@ -887,8 +888,8 @@
         <w:rPr/>
       </w:pPr>
       <w:bookmarkStart w:id="3" w:name="__RefHeading___Toc281_301291668_Copy_1"/>
-      <w:bookmarkStart w:id="4" w:name="_Toc467437679_Copy_1"/>
-      <w:bookmarkStart w:id="5" w:name="_Toc467440243_Copy_1"/>
+      <w:bookmarkStart w:id="4" w:name="_Toc467440243_Copy_1"/>
+      <w:bookmarkStart w:id="5" w:name="_Toc467437679_Copy_1"/>
       <w:bookmarkEnd w:id="3"/>
       <w:r>
         <w:rPr/>
@@ -1165,11 +1166,6 @@
                     <a:prstGeom prst="rect">
                       <a:avLst/>
                     </a:prstGeom>
-                    <a:ln>
-                      <a:solidFill>
-                        <a:srgbClr val="548235"/>
-                      </a:solidFill>
-                    </a:ln>
                   </pic:spPr>
                 </pic:pic>
               </a:graphicData>
@@ -1951,8 +1947,8 @@
         </w:rPr>
       </w:pPr>
       <w:bookmarkStart w:id="6" w:name="__RefHeading___Toc283_301291668"/>
-      <w:bookmarkStart w:id="7" w:name="_Toc467440249"/>
-      <w:bookmarkStart w:id="8" w:name="_Toc467437684"/>
+      <w:bookmarkStart w:id="7" w:name="_Toc467437684"/>
+      <w:bookmarkStart w:id="8" w:name="_Toc467440249"/>
       <w:bookmarkEnd w:id="6"/>
       <w:r>
         <w:rPr>
@@ -2399,7 +2395,33 @@
           <w:u w:val="none"/>
           <w:lang w:val="es-ES" w:eastAsia="en-US" w:bidi="ar-SA"/>
         </w:rPr>
-        <w:t xml:space="preserve"> y </w:t>
+        <w:t xml:space="preserve"> </w:t>
+      </w:r>
+      <w:r>
+        <w:rPr>
+          <w:rStyle w:val="EnlacedeInternet"/>
+          <w:rFonts w:eastAsia="Calibri" w:cs="Times New Roman"/>
+          <w:color w:val="auto"/>
+          <w:kern w:val="0"/>
+          <w:sz w:val="24"/>
+          <w:szCs w:val="24"/>
+          <w:u w:val="none"/>
+          <w:lang w:val="es-ES" w:eastAsia="en-US" w:bidi="ar-SA"/>
+        </w:rPr>
+        <w:t>e</w:t>
+      </w:r>
+      <w:r>
+        <w:rPr>
+          <w:rStyle w:val="EnlacedeInternet"/>
+          <w:rFonts w:eastAsia="Calibri" w:cs="Times New Roman"/>
+          <w:color w:val="auto"/>
+          <w:kern w:val="0"/>
+          <w:sz w:val="24"/>
+          <w:szCs w:val="24"/>
+          <w:u w:val="none"/>
+          <w:lang w:val="es-ES" w:eastAsia="en-US" w:bidi="ar-SA"/>
+        </w:rPr>
+        <w:t xml:space="preserve"> </w:t>
       </w:r>
       <w:hyperlink r:id="rId8">
         <w:r>

</xml_diff>